<commit_message>
REPORTGEN-210 : fix templates for generic table
</commit_message>
<xml_diff>
--- a/CastReporting.Reporting/TemplatesFiles/Generic Table Definition.docx
+++ b/CastReporting.Reporting/TemplatesFiles/Generic Table Definition.docx
@@ -1,6 +1,6 @@
 
 <file path=word/document.xml><?xml version="1.0" encoding="utf-8"?>
-<w:document xmlns:wpc="http://schemas.microsoft.com/office/word/2010/wordprocessingCanvas" xmlns:cx="http://schemas.microsoft.com/office/drawing/2014/chartex" xmlns:cx1="http://schemas.microsoft.com/office/drawing/2015/9/8/chartex" xmlns:cx2="http://schemas.microsoft.com/office/drawing/2015/10/21/chartex" xmlns:cx3="http://schemas.microsoft.com/office/drawing/2016/5/9/chartex" xmlns:cx4="http://schemas.microsoft.com/office/drawing/2016/5/10/chartex" xmlns:cx5="http://schemas.microsoft.com/office/drawing/2016/5/11/chartex" xmlns:mc="http://schemas.openxmlformats.org/markup-compatibility/2006" xmlns:o="urn:schemas-microsoft-com:office:office" xmlns:r="http://schemas.openxmlformats.org/officeDocument/2006/relationships" xmlns:m="http://schemas.openxmlformats.org/officeDocument/2006/math" xmlns:v="urn:schemas-microsoft-com:vml" xmlns:wp14="http://schemas.microsoft.com/office/word/2010/wordprocessingDrawing" xmlns:wp="http://schemas.openxmlformats.org/drawingml/2006/wordprocessingDrawing" xmlns:w10="urn:schemas-microsoft-com:office:word" xmlns:w="http://schemas.openxmlformats.org/wordprocessingml/2006/main" xmlns:w14="http://schemas.microsoft.com/office/word/2010/wordml" xmlns:w15="http://schemas.microsoft.com/office/word/2012/wordml" xmlns:w16se="http://schemas.microsoft.com/office/word/2015/wordml/symex" xmlns:wpg="http://schemas.microsoft.com/office/word/2010/wordprocessingGroup" xmlns:wpi="http://schemas.microsoft.com/office/word/2010/wordprocessingInk" xmlns:wne="http://schemas.microsoft.com/office/word/2006/wordml" xmlns:wps="http://schemas.microsoft.com/office/word/2010/wordprocessingShape" mc:Ignorable="w14 w15 w16se wp14">
+<w:document xmlns:wpc="http://schemas.microsoft.com/office/word/2010/wordprocessingCanvas" xmlns:cx="http://schemas.microsoft.com/office/drawing/2014/chartex" xmlns:cx1="http://schemas.microsoft.com/office/drawing/2015/9/8/chartex" xmlns:cx2="http://schemas.microsoft.com/office/drawing/2015/10/21/chartex" xmlns:cx3="http://schemas.microsoft.com/office/drawing/2016/5/9/chartex" xmlns:cx4="http://schemas.microsoft.com/office/drawing/2016/5/10/chartex" xmlns:cx5="http://schemas.microsoft.com/office/drawing/2016/5/11/chartex" xmlns:cx6="http://schemas.microsoft.com/office/drawing/2016/5/12/chartex" xmlns:cx7="http://schemas.microsoft.com/office/drawing/2016/5/13/chartex" xmlns:cx8="http://schemas.microsoft.com/office/drawing/2016/5/14/chartex" xmlns:mc="http://schemas.openxmlformats.org/markup-compatibility/2006" xmlns:o="urn:schemas-microsoft-com:office:office" xmlns:r="http://schemas.openxmlformats.org/officeDocument/2006/relationships" xmlns:m="http://schemas.openxmlformats.org/officeDocument/2006/math" xmlns:v="urn:schemas-microsoft-com:vml" xmlns:wp14="http://schemas.microsoft.com/office/word/2010/wordprocessingDrawing" xmlns:wp="http://schemas.openxmlformats.org/drawingml/2006/wordprocessingDrawing" xmlns:w10="urn:schemas-microsoft-com:office:word" xmlns:w="http://schemas.openxmlformats.org/wordprocessingml/2006/main" xmlns:w14="http://schemas.microsoft.com/office/word/2010/wordml" xmlns:w15="http://schemas.microsoft.com/office/word/2012/wordml" xmlns:w16se="http://schemas.microsoft.com/office/word/2015/wordml/symex" xmlns:wpg="http://schemas.microsoft.com/office/word/2010/wordprocessingGroup" xmlns:wpi="http://schemas.microsoft.com/office/word/2010/wordprocessingInk" xmlns:wne="http://schemas.microsoft.com/office/word/2006/wordml" xmlns:wps="http://schemas.microsoft.com/office/word/2010/wordprocessingShape" mc:Ignorable="w14 w15 w16se wp14">
   <w:body>
     <w:p>
       <w:pPr>
@@ -1643,7 +1643,7 @@
           </mc:Choice>
           <mc:Fallback>
             <w:pict>
-              <v:roundrect w14:anchorId="6CEA0242" id="Rectangle: Rounded Corners 5" o:spid="_x0000_s1031" style="position:absolute;left:0;text-align:left;margin-left:173.3pt;margin-top:2pt;width:36pt;height:12.95pt;z-index:251667456;visibility:visible;mso-wrap-style:square;mso-width-percent:0;mso-height-percent:0;mso-wrap-distance-left:9pt;mso-wrap-distance-top:0;mso-wrap-distance-right:9pt;mso-wrap-distance-bottom:0;mso-position-horizontal:absolute;mso-position-horizontal-relative:text;mso-position-vertical:absolute;mso-position-vertical-relative:text;mso-width-percent:0;mso-height-percent:0;mso-width-relative:margin;mso-height-relative:margin;v-text-anchor:middle" arcsize="10923f" o:gfxdata="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" fillcolor="#4f81bd [3204]" stroked="f" strokeweight="2pt">
+              <v:roundrect w14:anchorId="6CEA0242" id="Rectangle: Rounded Corners 5" o:spid="_x0000_s1037" style="position:absolute;left:0;text-align:left;margin-left:173.3pt;margin-top:2pt;width:36pt;height:12.95pt;z-index:251667456;visibility:visible;mso-wrap-style:square;mso-width-percent:0;mso-height-percent:0;mso-wrap-distance-left:9pt;mso-wrap-distance-top:0;mso-wrap-distance-right:9pt;mso-wrap-distance-bottom:0;mso-position-horizontal:absolute;mso-position-horizontal-relative:text;mso-position-vertical:absolute;mso-position-vertical-relative:text;mso-width-percent:0;mso-height-percent:0;mso-width-relative:margin;mso-height-relative:margin;v-text-anchor:middle" arcsize="10923f" o:gfxdata="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" fillcolor="#4f81bd [3204]" stroked="f" strokeweight="2pt">
                 <v:textbox inset=",0,,0">
                   <w:txbxContent>
                     <w:p>
@@ -1768,7 +1768,7 @@
           </mc:Choice>
           <mc:Fallback>
             <w:pict>
-              <v:roundrect w14:anchorId="014F999A" id="Rectangle: Rounded Corners 6" o:spid="_x0000_s1032" style="position:absolute;left:0;text-align:left;margin-left:212.35pt;margin-top:1.9pt;width:75.35pt;height:12.95pt;z-index:251668480;visibility:visible;mso-wrap-style:square;mso-width-percent:0;mso-height-percent:0;mso-wrap-distance-left:9pt;mso-wrap-distance-top:0;mso-wrap-distance-right:9pt;mso-wrap-distance-bottom:0;mso-position-horizontal:absolute;mso-position-horizontal-relative:text;mso-position-vertical:absolute;mso-position-vertical-relative:text;mso-width-percent:0;mso-height-percent:0;mso-width-relative:margin;mso-height-relative:margin;v-text-anchor:middle" arcsize="10923f" o:gfxdata="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" fillcolor="#4f81bd [3204]" stroked="f" strokeweight="2pt">
+              <v:roundrect w14:anchorId="014F999A" id="Rectangle: Rounded Corners 6" o:spid="_x0000_s1038" style="position:absolute;left:0;text-align:left;margin-left:212.35pt;margin-top:1.9pt;width:75.35pt;height:12.95pt;z-index:251668480;visibility:visible;mso-wrap-style:square;mso-width-percent:0;mso-height-percent:0;mso-wrap-distance-left:9pt;mso-wrap-distance-top:0;mso-wrap-distance-right:9pt;mso-wrap-distance-bottom:0;mso-position-horizontal:absolute;mso-position-horizontal-relative:text;mso-position-vertical:absolute;mso-position-vertical-relative:text;mso-width-percent:0;mso-height-percent:0;mso-width-relative:margin;mso-height-relative:margin;v-text-anchor:middle" arcsize="10923f" o:gfxdata="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" fillcolor="#4f81bd [3204]" stroked="f" strokeweight="2pt">
                 <v:textbox inset=",0,,0">
                   <w:txbxContent>
                     <w:p>
@@ -1893,7 +1893,7 @@
           </mc:Choice>
           <mc:Fallback>
             <w:pict>
-              <v:roundrect w14:anchorId="55463FDC" id="Rectangle: Rounded Corners 7" o:spid="_x0000_s1033" style="position:absolute;left:0;text-align:left;margin-left:291.65pt;margin-top:1.9pt;width:86.9pt;height:12.95pt;z-index:251669504;visibility:visible;mso-wrap-style:square;mso-width-percent:0;mso-height-percent:0;mso-wrap-distance-left:9pt;mso-wrap-distance-top:0;mso-wrap-distance-right:9pt;mso-wrap-distance-bottom:0;mso-position-horizontal:absolute;mso-position-horizontal-relative:text;mso-position-vertical:absolute;mso-position-vertical-relative:text;mso-width-percent:0;mso-height-percent:0;mso-width-relative:margin;mso-height-relative:margin;v-text-anchor:middle" arcsize="10923f" o:gfxdata="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" fillcolor="#4f81bd [3204]" stroked="f" strokeweight="2pt">
+              <v:roundrect w14:anchorId="55463FDC" id="Rectangle: Rounded Corners 7" o:spid="_x0000_s1039" style="position:absolute;left:0;text-align:left;margin-left:291.65pt;margin-top:1.9pt;width:86.9pt;height:12.95pt;z-index:251669504;visibility:visible;mso-wrap-style:square;mso-width-percent:0;mso-height-percent:0;mso-wrap-distance-left:9pt;mso-wrap-distance-top:0;mso-wrap-distance-right:9pt;mso-wrap-distance-bottom:0;mso-position-horizontal:absolute;mso-position-horizontal-relative:text;mso-position-vertical:absolute;mso-position-vertical-relative:text;mso-width-percent:0;mso-height-percent:0;mso-width-relative:margin;mso-height-relative:margin;v-text-anchor:middle" arcsize="10923f" o:gfxdata="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" fillcolor="#4f81bd [3204]" stroked="f" strokeweight="2pt">
                 <v:textbox inset=",0,,0">
                   <w:txbxContent>
                     <w:p>
@@ -2018,7 +2018,7 @@
           </mc:Choice>
           <mc:Fallback>
             <w:pict>
-              <v:roundrect w14:anchorId="2D260F3C" id="Rectangle: Rounded Corners 8" o:spid="_x0000_s1034" style="position:absolute;left:0;text-align:left;margin-left:382.2pt;margin-top:1.9pt;width:91.65pt;height:12.95pt;z-index:251670528;visibility:visible;mso-wrap-style:square;mso-width-percent:0;mso-height-percent:0;mso-wrap-distance-left:9pt;mso-wrap-distance-top:0;mso-wrap-distance-right:9pt;mso-wrap-distance-bottom:0;mso-position-horizontal:absolute;mso-position-horizontal-relative:text;mso-position-vertical:absolute;mso-position-vertical-relative:text;mso-width-percent:0;mso-height-percent:0;mso-width-relative:margin;mso-height-relative:margin;v-text-anchor:middle" arcsize="10923f" o:gfxdata="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" fillcolor="#4f81bd [3204]" stroked="f" strokeweight="2pt">
+              <v:roundrect w14:anchorId="2D260F3C" id="Rectangle: Rounded Corners 8" o:spid="_x0000_s1040" style="position:absolute;left:0;text-align:left;margin-left:382.2pt;margin-top:1.9pt;width:91.65pt;height:12.95pt;z-index:251670528;visibility:visible;mso-wrap-style:square;mso-width-percent:0;mso-height-percent:0;mso-wrap-distance-left:9pt;mso-wrap-distance-top:0;mso-wrap-distance-right:9pt;mso-wrap-distance-bottom:0;mso-position-horizontal:absolute;mso-position-horizontal-relative:text;mso-position-vertical:absolute;mso-position-vertical-relative:text;mso-width-percent:0;mso-height-percent:0;mso-width-relative:margin;mso-height-relative:margin;v-text-anchor:middle" arcsize="10923f" o:gfxdata="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" fillcolor="#4f81bd [3204]" stroked="f" strokeweight="2pt">
                 <v:textbox inset=",0,,0">
                   <w:txbxContent>
                     <w:p>
@@ -2316,7 +2316,7 @@
           </mc:Choice>
           <mc:Fallback>
             <w:pict>
-              <v:roundrect w14:anchorId="2669ADE2" id="Rectangle: Rounded Corners 19" o:spid="_x0000_s1041" style="position:absolute;left:0;text-align:left;margin-left:230.4pt;margin-top:1.5pt;width:39.6pt;height:12.25pt;z-index:251687936;visibility:visible;mso-wrap-style:square;mso-width-percent:0;mso-height-percent:0;mso-wrap-distance-left:9pt;mso-wrap-distance-top:0;mso-wrap-distance-right:9pt;mso-wrap-distance-bottom:0;mso-position-horizontal:absolute;mso-position-horizontal-relative:text;mso-position-vertical:absolute;mso-position-vertical-relative:text;mso-width-percent:0;mso-height-percent:0;mso-width-relative:margin;mso-height-relative:margin;v-text-anchor:middle" arcsize="10923f" o:gfxdata="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" fillcolor="#f79646 [3209]" stroked="f" strokeweight="2pt">
+              <v:roundrect w14:anchorId="2669ADE2" id="Rectangle: Rounded Corners 19" o:spid="_x0000_s1042" style="position:absolute;left:0;text-align:left;margin-left:230.4pt;margin-top:1.5pt;width:39.6pt;height:12.25pt;z-index:251687936;visibility:visible;mso-wrap-style:square;mso-width-percent:0;mso-height-percent:0;mso-wrap-distance-left:9pt;mso-wrap-distance-top:0;mso-wrap-distance-right:9pt;mso-wrap-distance-bottom:0;mso-position-horizontal:absolute;mso-position-horizontal-relative:text;mso-position-vertical:absolute;mso-position-vertical-relative:text;mso-width-percent:0;mso-height-percent:0;mso-width-relative:margin;mso-height-relative:margin;v-text-anchor:middle" arcsize="10923f" o:gfxdata="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" fillcolor="#f79646 [3209]" stroked="f" strokeweight="2pt">
                 <v:textbox inset=",0,,0">
                   <w:txbxContent>
                     <w:p>
@@ -2441,7 +2441,7 @@
           </mc:Choice>
           <mc:Fallback>
             <w:pict>
-              <v:roundrect w14:anchorId="3E9E99C4" id="Rectangle: Rounded Corners 18" o:spid="_x0000_s1042" style="position:absolute;left:0;text-align:left;margin-left:173.85pt;margin-top:1.45pt;width:54pt;height:12.25pt;z-index:251685888;visibility:visible;mso-wrap-style:square;mso-width-percent:0;mso-height-percent:0;mso-wrap-distance-left:9pt;mso-wrap-distance-top:0;mso-wrap-distance-right:9pt;mso-wrap-distance-bottom:0;mso-position-horizontal:absolute;mso-position-horizontal-relative:text;mso-position-vertical:absolute;mso-position-vertical-relative:text;mso-width-percent:0;mso-height-percent:0;mso-width-relative:margin;mso-height-relative:margin;v-text-anchor:middle" arcsize="10923f" o:gfxdata="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" fillcolor="#f79646 [3209]" stroked="f" strokeweight="2pt">
+              <v:roundrect w14:anchorId="3E9E99C4" id="Rectangle: Rounded Corners 18" o:spid="_x0000_s1043" style="position:absolute;left:0;text-align:left;margin-left:173.85pt;margin-top:1.45pt;width:54pt;height:12.25pt;z-index:251685888;visibility:visible;mso-wrap-style:square;mso-width-percent:0;mso-height-percent:0;mso-wrap-distance-left:9pt;mso-wrap-distance-top:0;mso-wrap-distance-right:9pt;mso-wrap-distance-bottom:0;mso-position-horizontal:absolute;mso-position-horizontal-relative:text;mso-position-vertical:absolute;mso-position-vertical-relative:text;mso-width-percent:0;mso-height-percent:0;mso-width-relative:margin;mso-height-relative:margin;v-text-anchor:middle" arcsize="10923f" o:gfxdata="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" fillcolor="#f79646 [3209]" stroked="f" strokeweight="2pt">
                 <v:textbox inset=",0,,0">
                   <w:txbxContent>
                     <w:p>
@@ -2596,7 +2596,7 @@
           </mc:Choice>
           <mc:Fallback>
             <w:pict>
-              <v:roundrect w14:anchorId="60B8F787" id="Rectangle: Rounded Corners 21" o:spid="_x0000_s1043" style="position:absolute;left:0;text-align:left;margin-left:229.7pt;margin-top:2.15pt;width:39.6pt;height:12.25pt;z-index:251691008;visibility:visible;mso-wrap-style:square;mso-width-percent:0;mso-height-percent:0;mso-wrap-distance-left:9pt;mso-wrap-distance-top:0;mso-wrap-distance-right:9pt;mso-wrap-distance-bottom:0;mso-position-horizontal:absolute;mso-position-horizontal-relative:text;mso-position-vertical:absolute;mso-position-vertical-relative:text;mso-width-percent:0;mso-height-percent:0;mso-width-relative:margin;mso-height-relative:margin;v-text-anchor:middle" arcsize="10923f" o:gfxdata="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" fillcolor="#8064a2 [3207]" stroked="f" strokeweight="2pt">
+              <v:roundrect w14:anchorId="60B8F787" id="Rectangle: Rounded Corners 21" o:spid="_x0000_s1044" style="position:absolute;left:0;text-align:left;margin-left:229.7pt;margin-top:2.15pt;width:39.6pt;height:12.25pt;z-index:251691008;visibility:visible;mso-wrap-style:square;mso-width-percent:0;mso-height-percent:0;mso-wrap-distance-left:9pt;mso-wrap-distance-top:0;mso-wrap-distance-right:9pt;mso-wrap-distance-bottom:0;mso-position-horizontal:absolute;mso-position-horizontal-relative:text;mso-position-vertical:absolute;mso-position-vertical-relative:text;mso-width-percent:0;mso-height-percent:0;mso-width-relative:margin;mso-height-relative:margin;v-text-anchor:middle" arcsize="10923f" o:gfxdata="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" fillcolor="#8064a2 [3207]" stroked="f" strokeweight="2pt">
                 <v:textbox inset=",0,,0">
                   <w:txbxContent>
                     <w:p>
@@ -2721,7 +2721,7 @@
           </mc:Choice>
           <mc:Fallback>
             <w:pict>
-              <v:roundrect w14:anchorId="2022688E" id="Rectangle: Rounded Corners 20" o:spid="_x0000_s1044" style="position:absolute;left:0;text-align:left;margin-left:173.2pt;margin-top:2.15pt;width:54pt;height:12.25pt;z-index:251689984;visibility:visible;mso-wrap-style:square;mso-width-percent:0;mso-height-percent:0;mso-wrap-distance-left:9pt;mso-wrap-distance-top:0;mso-wrap-distance-right:9pt;mso-wrap-distance-bottom:0;mso-position-horizontal:absolute;mso-position-horizontal-relative:text;mso-position-vertical:absolute;mso-position-vertical-relative:text;mso-width-percent:0;mso-height-percent:0;mso-width-relative:margin;mso-height-relative:margin;v-text-anchor:middle" arcsize="10923f" o:gfxdata="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" fillcolor="#8064a2 [3207]" stroked="f" strokeweight="2pt">
+              <v:roundrect w14:anchorId="2022688E" id="Rectangle: Rounded Corners 20" o:spid="_x0000_s1045" style="position:absolute;left:0;text-align:left;margin-left:173.2pt;margin-top:2.15pt;width:54pt;height:12.25pt;z-index:251689984;visibility:visible;mso-wrap-style:square;mso-width-percent:0;mso-height-percent:0;mso-wrap-distance-left:9pt;mso-wrap-distance-top:0;mso-wrap-distance-right:9pt;mso-wrap-distance-bottom:0;mso-position-horizontal:absolute;mso-position-horizontal-relative:text;mso-position-vertical:absolute;mso-position-vertical-relative:text;mso-width-percent:0;mso-height-percent:0;mso-width-relative:margin;mso-height-relative:margin;v-text-anchor:middle" arcsize="10923f" o:gfxdata="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" fillcolor="#8064a2 [3207]" stroked="f" strokeweight="2pt">
                 <v:textbox inset=",0,,0">
                   <w:txbxContent>
                     <w:p>
@@ -2876,7 +2876,7 @@
           </mc:Choice>
           <mc:Fallback>
             <w:pict>
-              <v:roundrect w14:anchorId="59A4C407" id="Rectangle: Rounded Corners 23" o:spid="_x0000_s1045" style="position:absolute;left:0;text-align:left;margin-left:327.15pt;margin-top:1.85pt;width:39.6pt;height:12.25pt;z-index:251694080;visibility:visible;mso-wrap-style:square;mso-width-percent:0;mso-height-percent:0;mso-wrap-distance-left:9pt;mso-wrap-distance-top:0;mso-wrap-distance-right:9pt;mso-wrap-distance-bottom:0;mso-position-horizontal:absolute;mso-position-horizontal-relative:text;mso-position-vertical:absolute;mso-position-vertical-relative:text;mso-width-percent:0;mso-height-percent:0;mso-width-relative:margin;mso-height-relative:margin;v-text-anchor:middle" arcsize="10923f" o:gfxdata="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" fillcolor="#4bacc6 [3208]" stroked="f" strokeweight="2pt">
+              <v:roundrect w14:anchorId="59A4C407" id="Rectangle: Rounded Corners 23" o:spid="_x0000_s1046" style="position:absolute;left:0;text-align:left;margin-left:327.15pt;margin-top:1.85pt;width:39.6pt;height:12.25pt;z-index:251694080;visibility:visible;mso-wrap-style:square;mso-width-percent:0;mso-height-percent:0;mso-wrap-distance-left:9pt;mso-wrap-distance-top:0;mso-wrap-distance-right:9pt;mso-wrap-distance-bottom:0;mso-position-horizontal:absolute;mso-position-horizontal-relative:text;mso-position-vertical:absolute;mso-position-vertical-relative:text;mso-width-percent:0;mso-height-percent:0;mso-width-relative:margin;mso-height-relative:margin;v-text-anchor:middle" arcsize="10923f" o:gfxdata="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" fillcolor="#4bacc6 [3208]" stroked="f" strokeweight="2pt">
                 <v:textbox inset=",0,,0">
                   <w:txbxContent>
                     <w:p>
@@ -3001,7 +3001,7 @@
           </mc:Choice>
           <mc:Fallback>
             <w:pict>
-              <v:roundrect w14:anchorId="13AF140A" id="Rectangle: Rounded Corners 25" o:spid="_x0000_s1046" style="position:absolute;left:0;text-align:left;margin-left:271.25pt;margin-top:1.85pt;width:52.95pt;height:12.25pt;z-index:251698176;visibility:visible;mso-wrap-style:square;mso-width-percent:0;mso-height-percent:0;mso-wrap-distance-left:9pt;mso-wrap-distance-top:0;mso-wrap-distance-right:9pt;mso-wrap-distance-bottom:0;mso-position-horizontal:absolute;mso-position-horizontal-relative:text;mso-position-vertical:absolute;mso-position-vertical-relative:text;mso-width-percent:0;mso-height-percent:0;mso-width-relative:margin;mso-height-relative:margin;v-text-anchor:middle" arcsize="10923f" o:gfxdata="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" fillcolor="#4bacc6 [3208]" stroked="f" strokeweight="2pt">
+              <v:roundrect w14:anchorId="13AF140A" id="Rectangle: Rounded Corners 25" o:spid="_x0000_s1047" style="position:absolute;left:0;text-align:left;margin-left:271.25pt;margin-top:1.85pt;width:52.95pt;height:12.25pt;z-index:251698176;visibility:visible;mso-wrap-style:square;mso-width-percent:0;mso-height-percent:0;mso-wrap-distance-left:9pt;mso-wrap-distance-top:0;mso-wrap-distance-right:9pt;mso-wrap-distance-bottom:0;mso-position-horizontal:absolute;mso-position-horizontal-relative:text;mso-position-vertical:absolute;mso-position-vertical-relative:text;mso-width-percent:0;mso-height-percent:0;mso-width-relative:margin;mso-height-relative:margin;v-text-anchor:middle" arcsize="10923f" o:gfxdata="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" fillcolor="#4bacc6 [3208]" stroked="f" strokeweight="2pt">
                 <v:textbox inset=",0,,0">
                   <w:txbxContent>
                     <w:p>
@@ -3126,7 +3126,7 @@
           </mc:Choice>
           <mc:Fallback>
             <w:pict>
-              <v:roundrect w14:anchorId="63D6C32D" id="Rectangle: Rounded Corners 24" o:spid="_x0000_s1047" style="position:absolute;left:0;text-align:left;margin-left:222.15pt;margin-top:1.85pt;width:46.8pt;height:12.25pt;z-index:251696128;visibility:visible;mso-wrap-style:square;mso-width-percent:0;mso-height-percent:0;mso-wrap-distance-left:9pt;mso-wrap-distance-top:0;mso-wrap-distance-right:9pt;mso-wrap-distance-bottom:0;mso-position-horizontal:absolute;mso-position-horizontal-relative:text;mso-position-vertical:absolute;mso-position-vertical-relative:text;mso-width-percent:0;mso-height-percent:0;mso-width-relative:margin;mso-height-relative:margin;v-text-anchor:middle" arcsize="10923f" o:gfxdata="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" fillcolor="#4bacc6 [3208]" stroked="f" strokeweight="2pt">
+              <v:roundrect w14:anchorId="63D6C32D" id="Rectangle: Rounded Corners 24" o:spid="_x0000_s1048" style="position:absolute;left:0;text-align:left;margin-left:222.15pt;margin-top:1.85pt;width:46.8pt;height:12.25pt;z-index:251696128;visibility:visible;mso-wrap-style:square;mso-width-percent:0;mso-height-percent:0;mso-wrap-distance-left:9pt;mso-wrap-distance-top:0;mso-wrap-distance-right:9pt;mso-wrap-distance-bottom:0;mso-position-horizontal:absolute;mso-position-horizontal-relative:text;mso-position-vertical:absolute;mso-position-vertical-relative:text;mso-width-percent:0;mso-height-percent:0;mso-width-relative:margin;mso-height-relative:margin;v-text-anchor:middle" arcsize="10923f" o:gfxdata="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" fillcolor="#4bacc6 [3208]" stroked="f" strokeweight="2pt">
                 <v:textbox inset=",0,,0">
                   <w:txbxContent>
                     <w:p>
@@ -3251,7 +3251,7 @@
           </mc:Choice>
           <mc:Fallback>
             <w:pict>
-              <v:roundrect w14:anchorId="14BCBE0B" id="Rectangle: Rounded Corners 22" o:spid="_x0000_s1048" style="position:absolute;left:0;text-align:left;margin-left:172.1pt;margin-top:1.85pt;width:46.8pt;height:12.25pt;z-index:251693056;visibility:visible;mso-wrap-style:square;mso-width-percent:0;mso-height-percent:0;mso-wrap-distance-left:9pt;mso-wrap-distance-top:0;mso-wrap-distance-right:9pt;mso-wrap-distance-bottom:0;mso-position-horizontal:absolute;mso-position-horizontal-relative:text;mso-position-vertical:absolute;mso-position-vertical-relative:text;mso-width-percent:0;mso-height-percent:0;mso-width-relative:margin;mso-height-relative:margin;v-text-anchor:middle" arcsize="10923f" o:gfxdata="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" fillcolor="#4bacc6 [3208]" stroked="f" strokeweight="2pt">
+              <v:roundrect w14:anchorId="14BCBE0B" id="Rectangle: Rounded Corners 22" o:spid="_x0000_s1049" style="position:absolute;left:0;text-align:left;margin-left:172.1pt;margin-top:1.85pt;width:46.8pt;height:12.25pt;z-index:251693056;visibility:visible;mso-wrap-style:square;mso-width-percent:0;mso-height-percent:0;mso-wrap-distance-left:9pt;mso-wrap-distance-top:0;mso-wrap-distance-right:9pt;mso-wrap-distance-bottom:0;mso-position-horizontal:absolute;mso-position-horizontal-relative:text;mso-position-vertical:absolute;mso-position-vertical-relative:text;mso-width-percent:0;mso-height-percent:0;mso-width-relative:margin;mso-height-relative:margin;v-text-anchor:middle" arcsize="10923f" o:gfxdata="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" fillcolor="#4bacc6 [3208]" stroked="f" strokeweight="2pt">
                 <v:textbox inset=",0,,0">
                   <w:txbxContent>
                     <w:p>
@@ -3405,7 +3405,7 @@
           </mc:Choice>
           <mc:Fallback>
             <w:pict>
-              <v:roundrect w14:anchorId="6424C31A" id="Rectangle: Rounded Corners 26" o:spid="_x0000_s1049" style="position:absolute;left:0;text-align:left;margin-left:172.8pt;margin-top:1.4pt;width:46.8pt;height:12.25pt;z-index:251700224;visibility:visible;mso-wrap-style:square;mso-width-percent:0;mso-height-percent:0;mso-wrap-distance-left:9pt;mso-wrap-distance-top:0;mso-wrap-distance-right:9pt;mso-wrap-distance-bottom:0;mso-position-horizontal:absolute;mso-position-horizontal-relative:text;mso-position-vertical:absolute;mso-position-vertical-relative:text;mso-width-percent:0;mso-height-percent:0;mso-width-relative:margin;mso-height-relative:margin;v-text-anchor:middle" arcsize="10923f" o:gfxdata="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" fillcolor="red" stroked="f" strokeweight="2pt">
+              <v:roundrect w14:anchorId="6424C31A" id="Rectangle: Rounded Corners 26" o:spid="_x0000_s1050" style="position:absolute;left:0;text-align:left;margin-left:172.8pt;margin-top:1.4pt;width:46.8pt;height:12.25pt;z-index:251700224;visibility:visible;mso-wrap-style:square;mso-width-percent:0;mso-height-percent:0;mso-wrap-distance-left:9pt;mso-wrap-distance-top:0;mso-wrap-distance-right:9pt;mso-wrap-distance-bottom:0;mso-position-horizontal:absolute;mso-position-horizontal-relative:text;mso-position-vertical:absolute;mso-position-vertical-relative:text;mso-width-percent:0;mso-height-percent:0;mso-width-relative:margin;mso-height-relative:margin;v-text-anchor:middle" arcsize="10923f" o:gfxdata="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" fillcolor="red" stroked="f" strokeweight="2pt">
                 <v:textbox inset=",0,,0">
                   <w:txbxContent>
                     <w:p>
@@ -3530,7 +3530,7 @@
           </mc:Choice>
           <mc:Fallback>
             <w:pict>
-              <v:roundrect w14:anchorId="08C67255" id="Rectangle: Rounded Corners 27" o:spid="_x0000_s1050" style="position:absolute;left:0;text-align:left;margin-left:327.8pt;margin-top:1.4pt;width:39.6pt;height:12.25pt;z-index:251701248;visibility:visible;mso-wrap-style:square;mso-width-percent:0;mso-height-percent:0;mso-wrap-distance-left:9pt;mso-wrap-distance-top:0;mso-wrap-distance-right:9pt;mso-wrap-distance-bottom:0;mso-position-horizontal:absolute;mso-position-horizontal-relative:text;mso-position-vertical:absolute;mso-position-vertical-relative:text;mso-width-percent:0;mso-height-percent:0;mso-width-relative:margin;mso-height-relative:margin;v-text-anchor:middle" arcsize="10923f" o:gfxdata="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" fillcolor="red" stroked="f" strokeweight="2pt">
+              <v:roundrect w14:anchorId="08C67255" id="Rectangle: Rounded Corners 27" o:spid="_x0000_s1051" style="position:absolute;left:0;text-align:left;margin-left:327.8pt;margin-top:1.4pt;width:39.6pt;height:12.25pt;z-index:251701248;visibility:visible;mso-wrap-style:square;mso-width-percent:0;mso-height-percent:0;mso-wrap-distance-left:9pt;mso-wrap-distance-top:0;mso-wrap-distance-right:9pt;mso-wrap-distance-bottom:0;mso-position-horizontal:absolute;mso-position-horizontal-relative:text;mso-position-vertical:absolute;mso-position-vertical-relative:text;mso-width-percent:0;mso-height-percent:0;mso-width-relative:margin;mso-height-relative:margin;v-text-anchor:middle" arcsize="10923f" o:gfxdata="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" fillcolor="red" stroked="f" strokeweight="2pt">
                 <v:textbox inset=",0,,0">
                   <w:txbxContent>
                     <w:p>
@@ -3655,7 +3655,7 @@
           </mc:Choice>
           <mc:Fallback>
             <w:pict>
-              <v:roundrect w14:anchorId="79756D55" id="Rectangle: Rounded Corners 28" o:spid="_x0000_s1051" style="position:absolute;left:0;text-align:left;margin-left:222.8pt;margin-top:1.4pt;width:46.8pt;height:12.25pt;z-index:251702272;visibility:visible;mso-wrap-style:square;mso-width-percent:0;mso-height-percent:0;mso-wrap-distance-left:9pt;mso-wrap-distance-top:0;mso-wrap-distance-right:9pt;mso-wrap-distance-bottom:0;mso-position-horizontal:absolute;mso-position-horizontal-relative:text;mso-position-vertical:absolute;mso-position-vertical-relative:text;mso-width-percent:0;mso-height-percent:0;mso-width-relative:margin;mso-height-relative:margin;v-text-anchor:middle" arcsize="10923f" o:gfxdata="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" fillcolor="red" stroked="f" strokeweight="2pt">
+              <v:roundrect w14:anchorId="79756D55" id="Rectangle: Rounded Corners 28" o:spid="_x0000_s1052" style="position:absolute;left:0;text-align:left;margin-left:222.8pt;margin-top:1.4pt;width:46.8pt;height:12.25pt;z-index:251702272;visibility:visible;mso-wrap-style:square;mso-width-percent:0;mso-height-percent:0;mso-wrap-distance-left:9pt;mso-wrap-distance-top:0;mso-wrap-distance-right:9pt;mso-wrap-distance-bottom:0;mso-position-horizontal:absolute;mso-position-horizontal-relative:text;mso-position-vertical:absolute;mso-position-vertical-relative:text;mso-width-percent:0;mso-height-percent:0;mso-width-relative:margin;mso-height-relative:margin;v-text-anchor:middle" arcsize="10923f" o:gfxdata="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" fillcolor="red" stroked="f" strokeweight="2pt">
                 <v:textbox inset=",0,,0">
                   <w:txbxContent>
                     <w:p>
@@ -3780,7 +3780,7 @@
           </mc:Choice>
           <mc:Fallback>
             <w:pict>
-              <v:roundrect w14:anchorId="5F516F44" id="Rectangle: Rounded Corners 29" o:spid="_x0000_s1052" style="position:absolute;left:0;text-align:left;margin-left:271.9pt;margin-top:1.4pt;width:52.95pt;height:12.25pt;z-index:251703296;visibility:visible;mso-wrap-style:square;mso-width-percent:0;mso-height-percent:0;mso-wrap-distance-left:9pt;mso-wrap-distance-top:0;mso-wrap-distance-right:9pt;mso-wrap-distance-bottom:0;mso-position-horizontal:absolute;mso-position-horizontal-relative:text;mso-position-vertical:absolute;mso-position-vertical-relative:text;mso-width-percent:0;mso-height-percent:0;mso-width-relative:margin;mso-height-relative:margin;v-text-anchor:middle" arcsize="10923f" o:gfxdata="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" fillcolor="red" stroked="f" strokeweight="2pt">
+              <v:roundrect w14:anchorId="5F516F44" id="Rectangle: Rounded Corners 29" o:spid="_x0000_s1053" style="position:absolute;left:0;text-align:left;margin-left:271.9pt;margin-top:1.4pt;width:52.95pt;height:12.25pt;z-index:251703296;visibility:visible;mso-wrap-style:square;mso-width-percent:0;mso-height-percent:0;mso-wrap-distance-left:9pt;mso-wrap-distance-top:0;mso-wrap-distance-right:9pt;mso-wrap-distance-bottom:0;mso-position-horizontal:absolute;mso-position-horizontal-relative:text;mso-position-vertical:absolute;mso-position-vertical-relative:text;mso-width-percent:0;mso-height-percent:0;mso-width-relative:margin;mso-height-relative:margin;v-text-anchor:middle" arcsize="10923f" o:gfxdata="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" fillcolor="red" stroked="f" strokeweight="2pt">
                 <v:textbox inset=",0,,0">
                   <w:txbxContent>
                     <w:p>
@@ -5286,7 +5286,6 @@
           <w:sz w:val="32"/>
           <w:szCs w:val="24"/>
         </w:rPr>
-        <w:lastRenderedPageBreak/>
         <w:t>SAMPLE 1</w:t>
       </w:r>
       <w:r>
@@ -5341,6 +5340,7 @@
           <w:rFonts w:ascii="Open Sans" w:hAnsi="Open Sans" w:cs="Open Sans"/>
           <w:szCs w:val="24"/>
         </w:rPr>
+        <w:lastRenderedPageBreak/>
         <w:t>TABLE;GENERIC_TABLE;</w:t>
       </w:r>
       <w:r>
@@ -6026,6 +6026,15 @@
         </w:rPr>
         <w:t>Simple table to get all Health Factors scores for current and previous snapshot</w:t>
       </w:r>
+      <w:r>
+        <w:rPr>
+          <w:rFonts w:ascii="Open Sans" w:hAnsi="Open Sans" w:cs="Open Sans"/>
+          <w:color w:val="4F81BD" w:themeColor="accent1"/>
+          <w:sz w:val="22"/>
+          <w:szCs w:val="24"/>
+        </w:rPr>
+        <w:t xml:space="preserve"> and their evolution</w:t>
+      </w:r>
     </w:p>
     <w:p>
       <w:pPr>
@@ -6063,7 +6072,21 @@
           <w:rFonts w:ascii="Open Sans" w:hAnsi="Open Sans" w:cs="Open Sans"/>
           <w:szCs w:val="24"/>
         </w:rPr>
-        <w:t xml:space="preserve">1=SNAPSHOTS,METRICS=HEALTH_FACTOR,SNAPSHOTS=CURRENT|PREVIOUS </w:t>
+        <w:t>1=SNAPSHOTS,METRICS=HEALTH_FACTOR,SNAPSHOTS=</w:t>
+      </w:r>
+      <w:r>
+        <w:rPr>
+          <w:rFonts w:ascii="Open Sans" w:hAnsi="Open Sans" w:cs="Open Sans"/>
+          <w:szCs w:val="24"/>
+        </w:rPr>
+        <w:t>ALL</w:t>
+      </w:r>
+      <w:r>
+        <w:rPr>
+          <w:rFonts w:ascii="Open Sans" w:hAnsi="Open Sans" w:cs="Open Sans"/>
+          <w:szCs w:val="24"/>
+        </w:rPr>
+        <w:t xml:space="preserve"> </w:t>
       </w:r>
     </w:p>
     <w:p>
@@ -6082,15 +6105,15 @@
         <w:tblW w:w="8018" w:type="dxa"/>
         <w:tblInd w:w="18" w:type="dxa"/>
         <w:tblLook w:val="04A0" w:firstRow="1" w:lastRow="0" w:firstColumn="1" w:lastColumn="0" w:noHBand="0" w:noVBand="1"/>
-        <w:tblDescription w:val="TABLE;GENERIC_TABLE;COL1=METRICS,ROW1=SNAPSHOTS,METRICS=HEALTH_FACTOR,SNAPSHOTS=CURRENT|PREVIOUS"/>
+        <w:tblDescription w:val="TABLE;GENERIC_TABLE;COL1=METRICS,ROW1=SNAPSHOTS,METRICS=HEALTH_FACTOR,SNAPSHOTS=ALL"/>
       </w:tblPr>
       <w:tblGrid>
-        <w:gridCol w:w="1942"/>
-        <w:gridCol w:w="1009"/>
-        <w:gridCol w:w="1168"/>
-        <w:gridCol w:w="1125"/>
-        <w:gridCol w:w="1349"/>
-        <w:gridCol w:w="1425"/>
+        <w:gridCol w:w="1735"/>
+        <w:gridCol w:w="1201"/>
+        <w:gridCol w:w="1201"/>
+        <w:gridCol w:w="1201"/>
+        <w:gridCol w:w="1312"/>
+        <w:gridCol w:w="1368"/>
       </w:tblGrid>
       <w:tr>
         <w:trPr>
@@ -6483,6 +6506,260 @@
           </w:p>
         </w:tc>
       </w:tr>
+      <w:tr>
+        <w:trPr>
+          <w:cnfStyle w:val="000000100000" w:firstRow="0" w:lastRow="0" w:firstColumn="0" w:lastColumn="0" w:oddVBand="0" w:evenVBand="0" w:oddHBand="1" w:evenHBand="0" w:firstRowFirstColumn="0" w:firstRowLastColumn="0" w:lastRowFirstColumn="0" w:lastRowLastColumn="0"/>
+          <w:trHeight w:val="360"/>
+        </w:trPr>
+        <w:tc>
+          <w:tcPr>
+            <w:cnfStyle w:val="001000000000" w:firstRow="0" w:lastRow="0" w:firstColumn="1" w:lastColumn="0" w:oddVBand="0" w:evenVBand="0" w:oddHBand="0" w:evenHBand="0" w:firstRowFirstColumn="0" w:firstRowLastColumn="0" w:lastRowFirstColumn="0" w:lastRowLastColumn="0"/>
+            <w:tcW w:w="1942" w:type="dxa"/>
+          </w:tcPr>
+          <w:p>
+            <w:pPr>
+              <w:rPr>
+                <w:rFonts w:ascii="Open Sans" w:hAnsi="Open Sans" w:cs="Open Sans"/>
+                <w:b w:val="0"/>
+              </w:rPr>
+            </w:pPr>
+            <w:r>
+              <w:rPr>
+                <w:rFonts w:ascii="Open Sans" w:hAnsi="Open Sans" w:cs="Open Sans"/>
+                <w:b w:val="0"/>
+              </w:rPr>
+              <w:t>Evolution</w:t>
+            </w:r>
+          </w:p>
+        </w:tc>
+        <w:tc>
+          <w:tcPr>
+            <w:tcW w:w="1009" w:type="dxa"/>
+          </w:tcPr>
+          <w:p>
+            <w:pPr>
+              <w:jc w:val="center"/>
+              <w:cnfStyle w:val="000000100000" w:firstRow="0" w:lastRow="0" w:firstColumn="0" w:lastColumn="0" w:oddVBand="0" w:evenVBand="0" w:oddHBand="1" w:evenHBand="0" w:firstRowFirstColumn="0" w:firstRowLastColumn="0" w:lastRowFirstColumn="0" w:lastRowLastColumn="0"/>
+              <w:rPr>
+                <w:rFonts w:ascii="Open Sans" w:hAnsi="Open Sans" w:cs="Open Sans"/>
+              </w:rPr>
+            </w:pPr>
+            <w:r>
+              <w:rPr>
+                <w:rFonts w:ascii="Open Sans" w:hAnsi="Open Sans" w:cs="Open Sans"/>
+              </w:rPr>
+              <w:t>Number</w:t>
+            </w:r>
+          </w:p>
+        </w:tc>
+        <w:tc>
+          <w:tcPr>
+            <w:tcW w:w="1168" w:type="dxa"/>
+          </w:tcPr>
+          <w:p>
+            <w:pPr>
+              <w:jc w:val="center"/>
+              <w:cnfStyle w:val="000000100000" w:firstRow="0" w:lastRow="0" w:firstColumn="0" w:lastColumn="0" w:oddVBand="0" w:evenVBand="0" w:oddHBand="1" w:evenHBand="0" w:firstRowFirstColumn="0" w:firstRowLastColumn="0" w:lastRowFirstColumn="0" w:lastRowLastColumn="0"/>
+              <w:rPr>
+                <w:rFonts w:ascii="Open Sans" w:hAnsi="Open Sans" w:cs="Open Sans"/>
+              </w:rPr>
+            </w:pPr>
+            <w:r>
+              <w:rPr>
+                <w:rFonts w:ascii="Open Sans" w:hAnsi="Open Sans" w:cs="Open Sans"/>
+              </w:rPr>
+              <w:t>Number</w:t>
+            </w:r>
+          </w:p>
+        </w:tc>
+        <w:tc>
+          <w:tcPr>
+            <w:tcW w:w="1125" w:type="dxa"/>
+          </w:tcPr>
+          <w:p>
+            <w:pPr>
+              <w:jc w:val="center"/>
+              <w:cnfStyle w:val="000000100000" w:firstRow="0" w:lastRow="0" w:firstColumn="0" w:lastColumn="0" w:oddVBand="0" w:evenVBand="0" w:oddHBand="1" w:evenHBand="0" w:firstRowFirstColumn="0" w:firstRowLastColumn="0" w:lastRowFirstColumn="0" w:lastRowLastColumn="0"/>
+              <w:rPr>
+                <w:rFonts w:ascii="Open Sans" w:hAnsi="Open Sans" w:cs="Open Sans"/>
+              </w:rPr>
+            </w:pPr>
+            <w:r>
+              <w:rPr>
+                <w:rFonts w:ascii="Open Sans" w:hAnsi="Open Sans" w:cs="Open Sans"/>
+              </w:rPr>
+              <w:t>Number</w:t>
+            </w:r>
+          </w:p>
+        </w:tc>
+        <w:tc>
+          <w:tcPr>
+            <w:tcW w:w="1349" w:type="dxa"/>
+          </w:tcPr>
+          <w:p>
+            <w:pPr>
+              <w:jc w:val="center"/>
+              <w:cnfStyle w:val="000000100000" w:firstRow="0" w:lastRow="0" w:firstColumn="0" w:lastColumn="0" w:oddVBand="0" w:evenVBand="0" w:oddHBand="1" w:evenHBand="0" w:firstRowFirstColumn="0" w:firstRowLastColumn="0" w:lastRowFirstColumn="0" w:lastRowLastColumn="0"/>
+              <w:rPr>
+                <w:rFonts w:ascii="Open Sans" w:hAnsi="Open Sans" w:cs="Open Sans"/>
+              </w:rPr>
+            </w:pPr>
+            <w:r>
+              <w:rPr>
+                <w:rFonts w:ascii="Open Sans" w:hAnsi="Open Sans" w:cs="Open Sans"/>
+              </w:rPr>
+              <w:t>Number</w:t>
+            </w:r>
+          </w:p>
+        </w:tc>
+        <w:tc>
+          <w:tcPr>
+            <w:tcW w:w="1425" w:type="dxa"/>
+          </w:tcPr>
+          <w:p>
+            <w:pPr>
+              <w:jc w:val="center"/>
+              <w:cnfStyle w:val="000000100000" w:firstRow="0" w:lastRow="0" w:firstColumn="0" w:lastColumn="0" w:oddVBand="0" w:evenVBand="0" w:oddHBand="1" w:evenHBand="0" w:firstRowFirstColumn="0" w:firstRowLastColumn="0" w:lastRowFirstColumn="0" w:lastRowLastColumn="0"/>
+              <w:rPr>
+                <w:rFonts w:ascii="Open Sans" w:hAnsi="Open Sans" w:cs="Open Sans"/>
+              </w:rPr>
+            </w:pPr>
+            <w:r>
+              <w:rPr>
+                <w:rFonts w:ascii="Open Sans" w:hAnsi="Open Sans" w:cs="Open Sans"/>
+              </w:rPr>
+              <w:t>Number</w:t>
+            </w:r>
+          </w:p>
+        </w:tc>
+      </w:tr>
+      <w:tr>
+        <w:trPr>
+          <w:cnfStyle w:val="000000010000" w:firstRow="0" w:lastRow="0" w:firstColumn="0" w:lastColumn="0" w:oddVBand="0" w:evenVBand="0" w:oddHBand="0" w:evenHBand="1" w:firstRowFirstColumn="0" w:firstRowLastColumn="0" w:lastRowFirstColumn="0" w:lastRowLastColumn="0"/>
+          <w:trHeight w:val="360"/>
+        </w:trPr>
+        <w:tc>
+          <w:tcPr>
+            <w:cnfStyle w:val="001000000000" w:firstRow="0" w:lastRow="0" w:firstColumn="1" w:lastColumn="0" w:oddVBand="0" w:evenVBand="0" w:oddHBand="0" w:evenHBand="0" w:firstRowFirstColumn="0" w:firstRowLastColumn="0" w:lastRowFirstColumn="0" w:lastRowLastColumn="0"/>
+            <w:tcW w:w="1942" w:type="dxa"/>
+          </w:tcPr>
+          <w:p>
+            <w:pPr>
+              <w:rPr>
+                <w:rFonts w:ascii="Open Sans" w:hAnsi="Open Sans" w:cs="Open Sans"/>
+                <w:b w:val="0"/>
+              </w:rPr>
+            </w:pPr>
+            <w:r>
+              <w:rPr>
+                <w:rFonts w:ascii="Open Sans" w:hAnsi="Open Sans" w:cs="Open Sans"/>
+                <w:b w:val="0"/>
+              </w:rPr>
+              <w:t>% Evolution</w:t>
+            </w:r>
+          </w:p>
+        </w:tc>
+        <w:tc>
+          <w:tcPr>
+            <w:tcW w:w="1009" w:type="dxa"/>
+          </w:tcPr>
+          <w:p>
+            <w:pPr>
+              <w:jc w:val="center"/>
+              <w:cnfStyle w:val="000000010000" w:firstRow="0" w:lastRow="0" w:firstColumn="0" w:lastColumn="0" w:oddVBand="0" w:evenVBand="0" w:oddHBand="0" w:evenHBand="1" w:firstRowFirstColumn="0" w:firstRowLastColumn="0" w:lastRowFirstColumn="0" w:lastRowLastColumn="0"/>
+              <w:rPr>
+                <w:rFonts w:ascii="Open Sans" w:hAnsi="Open Sans" w:cs="Open Sans"/>
+              </w:rPr>
+            </w:pPr>
+            <w:r>
+              <w:rPr>
+                <w:rFonts w:ascii="Open Sans" w:hAnsi="Open Sans" w:cs="Open Sans"/>
+              </w:rPr>
+              <w:t>Percentage</w:t>
+            </w:r>
+          </w:p>
+        </w:tc>
+        <w:tc>
+          <w:tcPr>
+            <w:tcW w:w="1168" w:type="dxa"/>
+          </w:tcPr>
+          <w:p>
+            <w:pPr>
+              <w:jc w:val="center"/>
+              <w:cnfStyle w:val="000000010000" w:firstRow="0" w:lastRow="0" w:firstColumn="0" w:lastColumn="0" w:oddVBand="0" w:evenVBand="0" w:oddHBand="0" w:evenHBand="1" w:firstRowFirstColumn="0" w:firstRowLastColumn="0" w:lastRowFirstColumn="0" w:lastRowLastColumn="0"/>
+              <w:rPr>
+                <w:rFonts w:ascii="Open Sans" w:hAnsi="Open Sans" w:cs="Open Sans"/>
+              </w:rPr>
+            </w:pPr>
+            <w:r>
+              <w:rPr>
+                <w:rFonts w:ascii="Open Sans" w:hAnsi="Open Sans" w:cs="Open Sans"/>
+              </w:rPr>
+              <w:t>Percentage</w:t>
+            </w:r>
+          </w:p>
+        </w:tc>
+        <w:tc>
+          <w:tcPr>
+            <w:tcW w:w="1125" w:type="dxa"/>
+          </w:tcPr>
+          <w:p>
+            <w:pPr>
+              <w:jc w:val="center"/>
+              <w:cnfStyle w:val="000000010000" w:firstRow="0" w:lastRow="0" w:firstColumn="0" w:lastColumn="0" w:oddVBand="0" w:evenVBand="0" w:oddHBand="0" w:evenHBand="1" w:firstRowFirstColumn="0" w:firstRowLastColumn="0" w:lastRowFirstColumn="0" w:lastRowLastColumn="0"/>
+              <w:rPr>
+                <w:rFonts w:ascii="Open Sans" w:hAnsi="Open Sans" w:cs="Open Sans"/>
+              </w:rPr>
+            </w:pPr>
+            <w:r>
+              <w:rPr>
+                <w:rFonts w:ascii="Open Sans" w:hAnsi="Open Sans" w:cs="Open Sans"/>
+              </w:rPr>
+              <w:t>Percentage</w:t>
+            </w:r>
+          </w:p>
+        </w:tc>
+        <w:tc>
+          <w:tcPr>
+            <w:tcW w:w="1349" w:type="dxa"/>
+          </w:tcPr>
+          <w:p>
+            <w:pPr>
+              <w:jc w:val="center"/>
+              <w:cnfStyle w:val="000000010000" w:firstRow="0" w:lastRow="0" w:firstColumn="0" w:lastColumn="0" w:oddVBand="0" w:evenVBand="0" w:oddHBand="0" w:evenHBand="1" w:firstRowFirstColumn="0" w:firstRowLastColumn="0" w:lastRowFirstColumn="0" w:lastRowLastColumn="0"/>
+              <w:rPr>
+                <w:rFonts w:ascii="Open Sans" w:hAnsi="Open Sans" w:cs="Open Sans"/>
+              </w:rPr>
+            </w:pPr>
+            <w:r>
+              <w:rPr>
+                <w:rFonts w:ascii="Open Sans" w:hAnsi="Open Sans" w:cs="Open Sans"/>
+              </w:rPr>
+              <w:t>Percentage</w:t>
+            </w:r>
+          </w:p>
+        </w:tc>
+        <w:tc>
+          <w:tcPr>
+            <w:tcW w:w="1425" w:type="dxa"/>
+          </w:tcPr>
+          <w:p>
+            <w:pPr>
+              <w:jc w:val="center"/>
+              <w:cnfStyle w:val="000000010000" w:firstRow="0" w:lastRow="0" w:firstColumn="0" w:lastColumn="0" w:oddVBand="0" w:evenVBand="0" w:oddHBand="0" w:evenHBand="1" w:firstRowFirstColumn="0" w:firstRowLastColumn="0" w:lastRowFirstColumn="0" w:lastRowLastColumn="0"/>
+              <w:rPr>
+                <w:rFonts w:ascii="Open Sans" w:hAnsi="Open Sans" w:cs="Open Sans"/>
+              </w:rPr>
+            </w:pPr>
+            <w:r>
+              <w:rPr>
+                <w:rFonts w:ascii="Open Sans" w:hAnsi="Open Sans" w:cs="Open Sans"/>
+              </w:rPr>
+              <w:t>Percentage</w:t>
+            </w:r>
+          </w:p>
+        </w:tc>
+      </w:tr>
     </w:tbl>
     <w:p>
       <w:pPr>
@@ -6549,6 +6826,7 @@
           <w:sz w:val="32"/>
           <w:szCs w:val="24"/>
         </w:rPr>
+        <w:lastRenderedPageBreak/>
         <w:t>SAMPLE 4</w:t>
       </w:r>
     </w:p>
@@ -11319,6 +11597,7 @@
           <w:sz w:val="32"/>
           <w:szCs w:val="24"/>
         </w:rPr>
+        <w:lastRenderedPageBreak/>
         <w:t>SAMPLE 8</w:t>
       </w:r>
     </w:p>
@@ -14537,6 +14816,16 @@
           <w:sz w:val="22"/>
           <w:szCs w:val="24"/>
         </w:rPr>
+        <w:t>i</w:t>
+      </w:r>
+      <w:bookmarkStart w:id="0" w:name="_GoBack"/>
+      <w:bookmarkEnd w:id="0"/>
+      <w:r>
+        <w:rPr>
+          <w:rFonts w:ascii="Open Sans" w:hAnsi="Open Sans" w:cs="Open Sans"/>
+          <w:sz w:val="22"/>
+          <w:szCs w:val="24"/>
+        </w:rPr>
         <w:t>f</w:t>
       </w:r>
       <w:r>
@@ -14673,16 +14962,7 @@
           <w:rFonts w:ascii="Open Sans" w:hAnsi="Open Sans" w:cs="Open Sans"/>
           <w:szCs w:val="24"/>
         </w:rPr>
-        <w:t>default value is "HEALTH_</w:t>
-      </w:r>
-      <w:bookmarkStart w:id="0" w:name="_GoBack"/>
-      <w:bookmarkEnd w:id="0"/>
-      <w:r>
-        <w:rPr>
-          <w:rFonts w:ascii="Open Sans" w:hAnsi="Open Sans" w:cs="Open Sans"/>
-          <w:szCs w:val="24"/>
-        </w:rPr>
-        <w:t>FACTOR"</w:t>
+        <w:t>default value is "HEALTH_FACTOR"</w:t>
       </w:r>
     </w:p>
     <w:sectPr>
@@ -14696,7 +14976,7 @@
 </file>
 
 <file path=word/numbering.xml><?xml version="1.0" encoding="utf-8"?>
-<w:numbering xmlns:wpc="http://schemas.microsoft.com/office/word/2010/wordprocessingCanvas" xmlns:cx="http://schemas.microsoft.com/office/drawing/2014/chartex" xmlns:cx1="http://schemas.microsoft.com/office/drawing/2015/9/8/chartex" xmlns:cx2="http://schemas.microsoft.com/office/drawing/2015/10/21/chartex" xmlns:cx3="http://schemas.microsoft.com/office/drawing/2016/5/9/chartex" xmlns:cx4="http://schemas.microsoft.com/office/drawing/2016/5/10/chartex" xmlns:cx5="http://schemas.microsoft.com/office/drawing/2016/5/11/chartex" xmlns:mc="http://schemas.openxmlformats.org/markup-compatibility/2006" xmlns:o="urn:schemas-microsoft-com:office:office" xmlns:r="http://schemas.openxmlformats.org/officeDocument/2006/relationships" xmlns:m="http://schemas.openxmlformats.org/officeDocument/2006/math" xmlns:v="urn:schemas-microsoft-com:vml" xmlns:wp14="http://schemas.microsoft.com/office/word/2010/wordprocessingDrawing" xmlns:wp="http://schemas.openxmlformats.org/drawingml/2006/wordprocessingDrawing" xmlns:w10="urn:schemas-microsoft-com:office:word" xmlns:w="http://schemas.openxmlformats.org/wordprocessingml/2006/main" xmlns:w14="http://schemas.microsoft.com/office/word/2010/wordml" xmlns:w15="http://schemas.microsoft.com/office/word/2012/wordml" xmlns:w16se="http://schemas.microsoft.com/office/word/2015/wordml/symex" xmlns:wpg="http://schemas.microsoft.com/office/word/2010/wordprocessingGroup" xmlns:wpi="http://schemas.microsoft.com/office/word/2010/wordprocessingInk" xmlns:wne="http://schemas.microsoft.com/office/word/2006/wordml" xmlns:wps="http://schemas.microsoft.com/office/word/2010/wordprocessingShape" mc:Ignorable="w14 w15 w16se wp14">
+<w:numbering xmlns:wpc="http://schemas.microsoft.com/office/word/2010/wordprocessingCanvas" xmlns:cx="http://schemas.microsoft.com/office/drawing/2014/chartex" xmlns:cx1="http://schemas.microsoft.com/office/drawing/2015/9/8/chartex" xmlns:cx2="http://schemas.microsoft.com/office/drawing/2015/10/21/chartex" xmlns:cx3="http://schemas.microsoft.com/office/drawing/2016/5/9/chartex" xmlns:cx4="http://schemas.microsoft.com/office/drawing/2016/5/10/chartex" xmlns:cx5="http://schemas.microsoft.com/office/drawing/2016/5/11/chartex" xmlns:cx6="http://schemas.microsoft.com/office/drawing/2016/5/12/chartex" xmlns:cx7="http://schemas.microsoft.com/office/drawing/2016/5/13/chartex" xmlns:cx8="http://schemas.microsoft.com/office/drawing/2016/5/14/chartex" xmlns:mc="http://schemas.openxmlformats.org/markup-compatibility/2006" xmlns:o="urn:schemas-microsoft-com:office:office" xmlns:r="http://schemas.openxmlformats.org/officeDocument/2006/relationships" xmlns:m="http://schemas.openxmlformats.org/officeDocument/2006/math" xmlns:v="urn:schemas-microsoft-com:vml" xmlns:wp14="http://schemas.microsoft.com/office/word/2010/wordprocessingDrawing" xmlns:wp="http://schemas.openxmlformats.org/drawingml/2006/wordprocessingDrawing" xmlns:w10="urn:schemas-microsoft-com:office:word" xmlns:w="http://schemas.openxmlformats.org/wordprocessingml/2006/main" xmlns:w14="http://schemas.microsoft.com/office/word/2010/wordml" xmlns:w15="http://schemas.microsoft.com/office/word/2012/wordml" xmlns:w16se="http://schemas.microsoft.com/office/word/2015/wordml/symex" xmlns:wpg="http://schemas.microsoft.com/office/word/2010/wordprocessingGroup" xmlns:wpi="http://schemas.microsoft.com/office/word/2010/wordprocessingInk" xmlns:wne="http://schemas.microsoft.com/office/word/2006/wordml" xmlns:wps="http://schemas.microsoft.com/office/word/2010/wordprocessingShape" mc:Ignorable="w14 w15 w16se wp14">
   <w:abstractNum w:abstractNumId="0" w15:restartNumberingAfterBreak="0">
     <w:nsid w:val="065E0670"/>
     <w:multiLevelType w:val="hybridMultilevel"/>
@@ -16725,7 +17005,7 @@
 </file>
 
 <file path=customXml/itemProps1.xml><?xml version="1.0" encoding="utf-8"?>
-<ds:datastoreItem xmlns:ds="http://schemas.openxmlformats.org/officeDocument/2006/customXml" ds:itemID="{796A435B-6ACE-4939-87C1-A61D768B07E6}">
+<ds:datastoreItem xmlns:ds="http://schemas.openxmlformats.org/officeDocument/2006/customXml" ds:itemID="{813C0982-769F-40E8-A643-4F000BDD9991}">
   <ds:schemaRefs>
     <ds:schemaRef ds:uri="http://schemas.openxmlformats.org/officeDocument/2006/bibliography"/>
   </ds:schemaRefs>

</xml_diff>

<commit_message>
REPORTGEN-348: update generic content table template
</commit_message>
<xml_diff>
--- a/CastReporting.Reporting/TemplatesFiles/Generic Table Definition.docx
+++ b/CastReporting.Reporting/TemplatesFiles/Generic Table Definition.docx
@@ -15218,7 +15218,6 @@
                 <w:b w:val="0"/>
               </w:rPr>
             </w:pPr>
-            <w:bookmarkStart w:id="0" w:name="_GoBack" w:colFirst="0" w:colLast="3"/>
             <w:r>
               <w:rPr>
                 <w:rFonts w:ascii="Open Sans" w:hAnsi="Open Sans" w:cs="Open Sans"/>
@@ -15666,7 +15665,6 @@
           </w:p>
         </w:tc>
       </w:tr>
-      <w:bookmarkEnd w:id="0"/>
     </w:tbl>
     <w:p>
       <w:pPr>
@@ -15678,25 +15676,68 @@
     </w:p>
     <w:p>
       <w:pPr>
-        <w:rPr>
-          <w:rFonts w:ascii="Open Sans" w:hAnsi="Open Sans" w:cs="Open Sans"/>
-          <w:lang w:val="en-GB"/>
-        </w:rPr>
-      </w:pPr>
+        <w:pStyle w:val="functionnalTab"/>
+        <w:rPr>
+          <w:rFonts w:ascii="Open Sans" w:hAnsi="Open Sans" w:cs="Open Sans"/>
+          <w:color w:val="4F81BD" w:themeColor="accent1"/>
+          <w:sz w:val="32"/>
+          <w:szCs w:val="24"/>
+        </w:rPr>
+      </w:pPr>
+      <w:r>
+        <w:rPr>
+          <w:rFonts w:ascii="Open Sans" w:hAnsi="Open Sans" w:cs="Open Sans"/>
+          <w:color w:val="4F81BD" w:themeColor="accent1"/>
+          <w:sz w:val="32"/>
+          <w:szCs w:val="24"/>
+        </w:rPr>
+        <w:t>SAMPLE 12</w:t>
+      </w:r>
     </w:p>
     <w:p>
       <w:pPr>
-        <w:rPr>
-          <w:rFonts w:ascii="Open Sans" w:hAnsi="Open Sans" w:cs="Open Sans"/>
-          <w:lang w:val="en-GB"/>
-        </w:rPr>
-      </w:pPr>
+        <w:pStyle w:val="functionnalTab"/>
+        <w:rPr>
+          <w:rFonts w:ascii="Open Sans" w:hAnsi="Open Sans" w:cs="Open Sans"/>
+          <w:color w:val="4F81BD" w:themeColor="accent1"/>
+          <w:sz w:val="22"/>
+          <w:szCs w:val="24"/>
+        </w:rPr>
+      </w:pPr>
+      <w:r>
+        <w:rPr>
+          <w:rFonts w:ascii="Open Sans" w:hAnsi="Open Sans" w:cs="Open Sans"/>
+          <w:color w:val="4F81BD" w:themeColor="accent1"/>
+          <w:sz w:val="22"/>
+          <w:szCs w:val="24"/>
+        </w:rPr>
+        <w:t>T</w:t>
+      </w:r>
+      <w:r>
+        <w:rPr>
+          <w:rFonts w:ascii="Open Sans" w:hAnsi="Open Sans" w:cs="Open Sans"/>
+          <w:color w:val="4F81BD" w:themeColor="accent1"/>
+          <w:sz w:val="22"/>
+          <w:szCs w:val="24"/>
+        </w:rPr>
+        <w:t xml:space="preserve">able to </w:t>
+      </w:r>
+      <w:r>
+        <w:rPr>
+          <w:rFonts w:ascii="Open Sans" w:hAnsi="Open Sans" w:cs="Open Sans"/>
+          <w:color w:val="4F81BD" w:themeColor="accent1"/>
+          <w:sz w:val="22"/>
+          <w:szCs w:val="24"/>
+        </w:rPr>
+        <w:t>monitor custom expressions at application level</w:t>
+      </w:r>
     </w:p>
     <w:p>
       <w:pPr>
-        <w:rPr>
-          <w:rFonts w:ascii="Open Sans" w:hAnsi="Open Sans" w:cs="Open Sans"/>
-          <w:lang w:val="en-GB"/>
+        <w:pStyle w:val="functionnalTab"/>
+        <w:rPr>
+          <w:rFonts w:ascii="Open Sans" w:hAnsi="Open Sans" w:cs="Open Sans"/>
+          <w:szCs w:val="24"/>
         </w:rPr>
       </w:pPr>
     </w:p>
@@ -15705,20 +15746,554 @@
         <w:pStyle w:val="functionnalTab"/>
         <w:rPr>
           <w:rFonts w:ascii="Open Sans" w:hAnsi="Open Sans" w:cs="Open Sans"/>
+          <w:szCs w:val="24"/>
+        </w:rPr>
+      </w:pPr>
+      <w:proofErr w:type="gramStart"/>
+      <w:r>
+        <w:rPr>
+          <w:rFonts w:ascii="Open Sans" w:hAnsi="Open Sans" w:cs="Open Sans"/>
+          <w:szCs w:val="24"/>
+        </w:rPr>
+        <w:t>TABLE;GENERIC</w:t>
+      </w:r>
+      <w:proofErr w:type="gramEnd"/>
+      <w:r>
+        <w:rPr>
+          <w:rFonts w:ascii="Open Sans" w:hAnsi="Open Sans" w:cs="Open Sans"/>
+          <w:szCs w:val="24"/>
+        </w:rPr>
+        <w:t>_TABLE;COL1=</w:t>
+      </w:r>
+      <w:r>
+        <w:rPr>
+          <w:rFonts w:ascii="Open Sans" w:hAnsi="Open Sans" w:cs="Open Sans"/>
+          <w:szCs w:val="24"/>
+        </w:rPr>
+        <w:t>SNAPSHOTS,ROW1=</w:t>
+      </w:r>
+      <w:r>
+        <w:rPr>
+          <w:rFonts w:ascii="Open Sans" w:hAnsi="Open Sans" w:cs="Open Sans"/>
+          <w:szCs w:val="24"/>
+        </w:rPr>
+        <w:t>CUSTOM_EXPRESSIONS</w:t>
+      </w:r>
+      <w:r>
+        <w:rPr>
+          <w:rFonts w:ascii="Open Sans" w:hAnsi="Open Sans" w:cs="Open Sans"/>
+          <w:szCs w:val="24"/>
+        </w:rPr>
+        <w:t>,</w:t>
+      </w:r>
+      <w:r>
+        <w:rPr>
+          <w:rFonts w:ascii="Open Sans" w:hAnsi="Open Sans" w:cs="Open Sans"/>
+          <w:szCs w:val="24"/>
+        </w:rPr>
+        <w:t xml:space="preserve">SNAPSHOTS=ALL,CUSTOM_EXPRESSIONS=(a+b)/2|c/d,PARAMS=QR a QR b SZ c SZ </w:t>
+      </w:r>
+      <w:proofErr w:type="spellStart"/>
+      <w:r>
+        <w:rPr>
+          <w:rFonts w:ascii="Open Sans" w:hAnsi="Open Sans" w:cs="Open Sans"/>
+          <w:szCs w:val="24"/>
+        </w:rPr>
+        <w:t>d,a</w:t>
+      </w:r>
+      <w:proofErr w:type="spellEnd"/>
+      <w:r>
+        <w:rPr>
+          <w:rFonts w:ascii="Open Sans" w:hAnsi="Open Sans" w:cs="Open Sans"/>
+          <w:szCs w:val="24"/>
+        </w:rPr>
+        <w:t>=60013,b=60014,c=67211,d=10151</w:t>
+      </w:r>
+    </w:p>
+    <w:p>
+      <w:pPr>
+        <w:pStyle w:val="functionnalTab"/>
+        <w:rPr>
+          <w:rFonts w:ascii="Open Sans" w:hAnsi="Open Sans" w:cs="Open Sans"/>
+          <w:szCs w:val="24"/>
+        </w:rPr>
+      </w:pPr>
+    </w:p>
+    <w:p>
+      <w:pPr>
+        <w:rPr>
+          <w:rFonts w:ascii="Open Sans" w:hAnsi="Open Sans" w:cs="Open Sans"/>
+          <w:lang w:val="en-GB"/>
+        </w:rPr>
+      </w:pPr>
+      <w:r>
+        <w:rPr>
+          <w:rFonts w:ascii="Open Sans" w:hAnsi="Open Sans" w:cs="Open Sans"/>
+          <w:lang w:val="en-GB"/>
+        </w:rPr>
+        <w:t>This table gives the evolution of 2 customs expressions between current and previous snapshots. The first custom expression is the average of grades for robustness and performance, the second expression is a ratio between the number of violations and the number of code lines.</w:t>
+      </w:r>
+    </w:p>
+    <w:tbl>
+      <w:tblPr>
+        <w:tblStyle w:val="MediumShading1-Accent3"/>
+        <w:tblW w:w="9396" w:type="dxa"/>
+        <w:tblInd w:w="-10" w:type="dxa"/>
+        <w:tblLayout w:type="fixed"/>
+        <w:tblLook w:val="04A0" w:firstRow="1" w:lastRow="0" w:firstColumn="1" w:lastColumn="0" w:noHBand="0" w:noVBand="1"/>
+        <w:tblDescription w:val="TABLE;GENERIC_TABLE;COL1=SNAPSHOTS,ROW1=CUSTOM_EXPRESSIONS,SNAPSHOTS=ALL,CUSTOM_EXPRESSIONS=(a+b)/2|c/d,PARAMS=QR a QR b SZ c SZ d,a=60013,b=60014,c=67211,d=10151"/>
+      </w:tblPr>
+      <w:tblGrid>
+        <w:gridCol w:w="2242"/>
+        <w:gridCol w:w="116"/>
+        <w:gridCol w:w="1845"/>
+        <w:gridCol w:w="1731"/>
+        <w:gridCol w:w="1731"/>
+        <w:gridCol w:w="1731"/>
+      </w:tblGrid>
+      <w:tr>
+        <w:trPr>
+          <w:cnfStyle w:val="100000000000" w:firstRow="1" w:lastRow="0" w:firstColumn="0" w:lastColumn="0" w:oddVBand="0" w:evenVBand="0" w:oddHBand="0" w:evenHBand="0" w:firstRowFirstColumn="0" w:firstRowLastColumn="0" w:lastRowFirstColumn="0" w:lastRowLastColumn="0"/>
+          <w:trHeight w:val="360"/>
+        </w:trPr>
+        <w:tc>
+          <w:tcPr>
+            <w:cnfStyle w:val="001000000000" w:firstRow="0" w:lastRow="0" w:firstColumn="1" w:lastColumn="0" w:oddVBand="0" w:evenVBand="0" w:oddHBand="0" w:evenHBand="0" w:firstRowFirstColumn="0" w:firstRowLastColumn="0" w:lastRowFirstColumn="0" w:lastRowLastColumn="0"/>
+            <w:tcW w:w="2358" w:type="dxa"/>
+            <w:gridSpan w:val="2"/>
+          </w:tcPr>
+          <w:p>
+            <w:pPr>
+              <w:rPr>
+                <w:rFonts w:ascii="Open Sans" w:hAnsi="Open Sans" w:cs="Open Sans"/>
+                <w:b w:val="0"/>
+              </w:rPr>
+            </w:pPr>
+            <w:r>
+              <w:rPr>
+                <w:rFonts w:ascii="Open Sans" w:hAnsi="Open Sans" w:cs="Open Sans"/>
+                <w:b w:val="0"/>
+              </w:rPr>
+              <w:t>Custom Expressions</w:t>
+            </w:r>
+          </w:p>
+        </w:tc>
+        <w:tc>
+          <w:tcPr>
+            <w:tcW w:w="1845" w:type="dxa"/>
+          </w:tcPr>
+          <w:p>
+            <w:pPr>
+              <w:jc w:val="center"/>
+              <w:cnfStyle w:val="100000000000" w:firstRow="1" w:lastRow="0" w:firstColumn="0" w:lastColumn="0" w:oddVBand="0" w:evenVBand="0" w:oddHBand="0" w:evenHBand="0" w:firstRowFirstColumn="0" w:firstRowLastColumn="0" w:lastRowFirstColumn="0" w:lastRowLastColumn="0"/>
+              <w:rPr>
+                <w:rFonts w:ascii="Open Sans" w:hAnsi="Open Sans" w:cs="Open Sans"/>
+                <w:b w:val="0"/>
+              </w:rPr>
+            </w:pPr>
+            <w:r>
+              <w:rPr>
+                <w:rFonts w:ascii="Open Sans" w:hAnsi="Open Sans" w:cs="Open Sans"/>
+                <w:b w:val="0"/>
+              </w:rPr>
+              <w:t>Current Snapshot</w:t>
+            </w:r>
+          </w:p>
+        </w:tc>
+        <w:tc>
+          <w:tcPr>
+            <w:tcW w:w="1731" w:type="dxa"/>
+          </w:tcPr>
+          <w:p>
+            <w:pPr>
+              <w:jc w:val="center"/>
+              <w:cnfStyle w:val="100000000000" w:firstRow="1" w:lastRow="0" w:firstColumn="0" w:lastColumn="0" w:oddVBand="0" w:evenVBand="0" w:oddHBand="0" w:evenHBand="0" w:firstRowFirstColumn="0" w:firstRowLastColumn="0" w:lastRowFirstColumn="0" w:lastRowLastColumn="0"/>
+              <w:rPr>
+                <w:rFonts w:ascii="Open Sans" w:hAnsi="Open Sans" w:cs="Open Sans"/>
+                <w:b w:val="0"/>
+              </w:rPr>
+            </w:pPr>
+            <w:r>
+              <w:rPr>
+                <w:rFonts w:ascii="Open Sans" w:hAnsi="Open Sans" w:cs="Open Sans"/>
+                <w:b w:val="0"/>
+              </w:rPr>
+              <w:t>Pr</w:t>
+            </w:r>
+            <w:bookmarkStart w:id="0" w:name="_GoBack"/>
+            <w:bookmarkEnd w:id="0"/>
+            <w:r>
+              <w:rPr>
+                <w:rFonts w:ascii="Open Sans" w:hAnsi="Open Sans" w:cs="Open Sans"/>
+                <w:b w:val="0"/>
+              </w:rPr>
+              <w:t>evious Snapshot</w:t>
+            </w:r>
+          </w:p>
+        </w:tc>
+        <w:tc>
+          <w:tcPr>
+            <w:tcW w:w="1731" w:type="dxa"/>
+          </w:tcPr>
+          <w:p>
+            <w:pPr>
+              <w:jc w:val="center"/>
+              <w:cnfStyle w:val="100000000000" w:firstRow="1" w:lastRow="0" w:firstColumn="0" w:lastColumn="0" w:oddVBand="0" w:evenVBand="0" w:oddHBand="0" w:evenHBand="0" w:firstRowFirstColumn="0" w:firstRowLastColumn="0" w:lastRowFirstColumn="0" w:lastRowLastColumn="0"/>
+              <w:rPr>
+                <w:rFonts w:ascii="Open Sans" w:hAnsi="Open Sans" w:cs="Open Sans"/>
+                <w:b w:val="0"/>
+              </w:rPr>
+            </w:pPr>
+            <w:proofErr w:type="spellStart"/>
+            <w:r>
+              <w:rPr>
+                <w:rFonts w:ascii="Open Sans" w:hAnsi="Open Sans" w:cs="Open Sans"/>
+                <w:b w:val="0"/>
+              </w:rPr>
+              <w:t>Evol</w:t>
+            </w:r>
+            <w:proofErr w:type="spellEnd"/>
+            <w:r>
+              <w:rPr>
+                <w:rFonts w:ascii="Open Sans" w:hAnsi="Open Sans" w:cs="Open Sans"/>
+                <w:b w:val="0"/>
+              </w:rPr>
+              <w:t xml:space="preserve">. </w:t>
+            </w:r>
+          </w:p>
+        </w:tc>
+        <w:tc>
+          <w:tcPr>
+            <w:tcW w:w="1731" w:type="dxa"/>
+          </w:tcPr>
+          <w:p>
+            <w:pPr>
+              <w:jc w:val="center"/>
+              <w:cnfStyle w:val="100000000000" w:firstRow="1" w:lastRow="0" w:firstColumn="0" w:lastColumn="0" w:oddVBand="0" w:evenVBand="0" w:oddHBand="0" w:evenHBand="0" w:firstRowFirstColumn="0" w:firstRowLastColumn="0" w:lastRowFirstColumn="0" w:lastRowLastColumn="0"/>
+              <w:rPr>
+                <w:rFonts w:ascii="Open Sans" w:hAnsi="Open Sans" w:cs="Open Sans"/>
+                <w:b w:val="0"/>
+              </w:rPr>
+            </w:pPr>
+            <w:proofErr w:type="spellStart"/>
+            <w:r>
+              <w:rPr>
+                <w:rFonts w:ascii="Open Sans" w:hAnsi="Open Sans" w:cs="Open Sans"/>
+                <w:b w:val="0"/>
+              </w:rPr>
+              <w:t>Evol</w:t>
+            </w:r>
+            <w:proofErr w:type="spellEnd"/>
+            <w:r>
+              <w:rPr>
+                <w:rFonts w:ascii="Open Sans" w:hAnsi="Open Sans" w:cs="Open Sans"/>
+                <w:b w:val="0"/>
+              </w:rPr>
+              <w:t>. %</w:t>
+            </w:r>
+          </w:p>
+        </w:tc>
+      </w:tr>
+      <w:tr>
+        <w:trPr>
+          <w:cnfStyle w:val="000000100000" w:firstRow="0" w:lastRow="0" w:firstColumn="0" w:lastColumn="0" w:oddVBand="0" w:evenVBand="0" w:oddHBand="1" w:evenHBand="0" w:firstRowFirstColumn="0" w:firstRowLastColumn="0" w:lastRowFirstColumn="0" w:lastRowLastColumn="0"/>
+          <w:trHeight w:val="360"/>
+        </w:trPr>
+        <w:tc>
+          <w:tcPr>
+            <w:cnfStyle w:val="001000000000" w:firstRow="0" w:lastRow="0" w:firstColumn="1" w:lastColumn="0" w:oddVBand="0" w:evenVBand="0" w:oddHBand="0" w:evenHBand="0" w:firstRowFirstColumn="0" w:firstRowLastColumn="0" w:lastRowFirstColumn="0" w:lastRowLastColumn="0"/>
+            <w:tcW w:w="2242" w:type="dxa"/>
+            <w:vAlign w:val="center"/>
+          </w:tcPr>
+          <w:p>
+            <w:pPr>
+              <w:rPr>
+                <w:rFonts w:ascii="Open Sans" w:hAnsi="Open Sans" w:cs="Open Sans"/>
+                <w:b w:val="0"/>
+              </w:rPr>
+            </w:pPr>
+            <w:r>
+              <w:rPr>
+                <w:rFonts w:ascii="Open Sans" w:hAnsi="Open Sans" w:cs="Open Sans"/>
+                <w:b w:val="0"/>
+              </w:rPr>
+              <w:t>(</w:t>
+            </w:r>
+            <w:proofErr w:type="spellStart"/>
+            <w:r>
+              <w:rPr>
+                <w:rFonts w:ascii="Open Sans" w:hAnsi="Open Sans" w:cs="Open Sans"/>
+                <w:b w:val="0"/>
+              </w:rPr>
+              <w:t>a+b</w:t>
+            </w:r>
+            <w:proofErr w:type="spellEnd"/>
+            <w:r>
+              <w:rPr>
+                <w:rFonts w:ascii="Open Sans" w:hAnsi="Open Sans" w:cs="Open Sans"/>
+                <w:b w:val="0"/>
+              </w:rPr>
+              <w:t>)/2</w:t>
+            </w:r>
+          </w:p>
+        </w:tc>
+        <w:tc>
+          <w:tcPr>
+            <w:tcW w:w="1961" w:type="dxa"/>
+            <w:gridSpan w:val="2"/>
+            <w:vAlign w:val="center"/>
+          </w:tcPr>
+          <w:p>
+            <w:pPr>
+              <w:jc w:val="center"/>
+              <w:cnfStyle w:val="000000100000" w:firstRow="0" w:lastRow="0" w:firstColumn="0" w:lastColumn="0" w:oddVBand="0" w:evenVBand="0" w:oddHBand="1" w:evenHBand="0" w:firstRowFirstColumn="0" w:firstRowLastColumn="0" w:lastRowFirstColumn="0" w:lastRowLastColumn="0"/>
+              <w:rPr>
+                <w:rFonts w:ascii="Open Sans" w:hAnsi="Open Sans" w:cs="Open Sans"/>
+              </w:rPr>
+            </w:pPr>
+            <w:r>
+              <w:rPr>
+                <w:rFonts w:ascii="Open Sans" w:hAnsi="Open Sans" w:cs="Open Sans"/>
+              </w:rPr>
+              <w:t>Number</w:t>
+            </w:r>
+          </w:p>
+        </w:tc>
+        <w:tc>
+          <w:tcPr>
+            <w:tcW w:w="1731" w:type="dxa"/>
+            <w:vAlign w:val="center"/>
+          </w:tcPr>
+          <w:p>
+            <w:pPr>
+              <w:jc w:val="center"/>
+              <w:cnfStyle w:val="000000100000" w:firstRow="0" w:lastRow="0" w:firstColumn="0" w:lastColumn="0" w:oddVBand="0" w:evenVBand="0" w:oddHBand="1" w:evenHBand="0" w:firstRowFirstColumn="0" w:firstRowLastColumn="0" w:lastRowFirstColumn="0" w:lastRowLastColumn="0"/>
+              <w:rPr>
+                <w:rFonts w:ascii="Open Sans" w:hAnsi="Open Sans" w:cs="Open Sans"/>
+              </w:rPr>
+            </w:pPr>
+            <w:r>
+              <w:rPr>
+                <w:rFonts w:ascii="Open Sans" w:hAnsi="Open Sans" w:cs="Open Sans"/>
+              </w:rPr>
+              <w:t>Number</w:t>
+            </w:r>
+          </w:p>
+        </w:tc>
+        <w:tc>
+          <w:tcPr>
+            <w:tcW w:w="1731" w:type="dxa"/>
+            <w:vAlign w:val="center"/>
+          </w:tcPr>
+          <w:p>
+            <w:pPr>
+              <w:jc w:val="center"/>
+              <w:cnfStyle w:val="000000100000" w:firstRow="0" w:lastRow="0" w:firstColumn="0" w:lastColumn="0" w:oddVBand="0" w:evenVBand="0" w:oddHBand="1" w:evenHBand="0" w:firstRowFirstColumn="0" w:firstRowLastColumn="0" w:lastRowFirstColumn="0" w:lastRowLastColumn="0"/>
+              <w:rPr>
+                <w:rFonts w:ascii="Open Sans" w:hAnsi="Open Sans" w:cs="Open Sans"/>
+              </w:rPr>
+            </w:pPr>
+            <w:r>
+              <w:rPr>
+                <w:rFonts w:ascii="Open Sans" w:hAnsi="Open Sans" w:cs="Open Sans"/>
+              </w:rPr>
+              <w:t>Number</w:t>
+            </w:r>
+          </w:p>
+        </w:tc>
+        <w:tc>
+          <w:tcPr>
+            <w:tcW w:w="1731" w:type="dxa"/>
+            <w:vAlign w:val="center"/>
+          </w:tcPr>
+          <w:p>
+            <w:pPr>
+              <w:jc w:val="center"/>
+              <w:cnfStyle w:val="000000100000" w:firstRow="0" w:lastRow="0" w:firstColumn="0" w:lastColumn="0" w:oddVBand="0" w:evenVBand="0" w:oddHBand="1" w:evenHBand="0" w:firstRowFirstColumn="0" w:firstRowLastColumn="0" w:lastRowFirstColumn="0" w:lastRowLastColumn="0"/>
+              <w:rPr>
+                <w:rFonts w:ascii="Open Sans" w:hAnsi="Open Sans" w:cs="Open Sans"/>
+              </w:rPr>
+            </w:pPr>
+            <w:r>
+              <w:rPr>
+                <w:rFonts w:ascii="Open Sans" w:hAnsi="Open Sans" w:cs="Open Sans"/>
+              </w:rPr>
+              <w:t>Number</w:t>
+            </w:r>
+          </w:p>
+        </w:tc>
+      </w:tr>
+      <w:tr>
+        <w:trPr>
+          <w:cnfStyle w:val="000000010000" w:firstRow="0" w:lastRow="0" w:firstColumn="0" w:lastColumn="0" w:oddVBand="0" w:evenVBand="0" w:oddHBand="0" w:evenHBand="1" w:firstRowFirstColumn="0" w:firstRowLastColumn="0" w:lastRowFirstColumn="0" w:lastRowLastColumn="0"/>
+          <w:trHeight w:val="360"/>
+        </w:trPr>
+        <w:tc>
+          <w:tcPr>
+            <w:cnfStyle w:val="001000000000" w:firstRow="0" w:lastRow="0" w:firstColumn="1" w:lastColumn="0" w:oddVBand="0" w:evenVBand="0" w:oddHBand="0" w:evenHBand="0" w:firstRowFirstColumn="0" w:firstRowLastColumn="0" w:lastRowFirstColumn="0" w:lastRowLastColumn="0"/>
+            <w:tcW w:w="2242" w:type="dxa"/>
+            <w:vAlign w:val="center"/>
+          </w:tcPr>
+          <w:p>
+            <w:pPr>
+              <w:rPr>
+                <w:rFonts w:ascii="Open Sans" w:hAnsi="Open Sans" w:cs="Open Sans"/>
+                <w:b w:val="0"/>
+              </w:rPr>
+            </w:pPr>
+            <w:proofErr w:type="spellStart"/>
+            <w:r>
+              <w:rPr>
+                <w:rFonts w:ascii="Open Sans" w:hAnsi="Open Sans" w:cs="Open Sans"/>
+                <w:b w:val="0"/>
+              </w:rPr>
+              <w:t>c+d</w:t>
+            </w:r>
+            <w:proofErr w:type="spellEnd"/>
+          </w:p>
+        </w:tc>
+        <w:tc>
+          <w:tcPr>
+            <w:tcW w:w="1961" w:type="dxa"/>
+            <w:gridSpan w:val="2"/>
+            <w:vAlign w:val="center"/>
+          </w:tcPr>
+          <w:p>
+            <w:pPr>
+              <w:jc w:val="center"/>
+              <w:cnfStyle w:val="000000010000" w:firstRow="0" w:lastRow="0" w:firstColumn="0" w:lastColumn="0" w:oddVBand="0" w:evenVBand="0" w:oddHBand="0" w:evenHBand="1" w:firstRowFirstColumn="0" w:firstRowLastColumn="0" w:lastRowFirstColumn="0" w:lastRowLastColumn="0"/>
+              <w:rPr>
+                <w:rFonts w:ascii="Open Sans" w:hAnsi="Open Sans" w:cs="Open Sans"/>
+              </w:rPr>
+            </w:pPr>
+            <w:r>
+              <w:rPr>
+                <w:rFonts w:ascii="Open Sans" w:hAnsi="Open Sans" w:cs="Open Sans"/>
+              </w:rPr>
+              <w:t>Number</w:t>
+            </w:r>
+          </w:p>
+        </w:tc>
+        <w:tc>
+          <w:tcPr>
+            <w:tcW w:w="1731" w:type="dxa"/>
+            <w:vAlign w:val="center"/>
+          </w:tcPr>
+          <w:p>
+            <w:pPr>
+              <w:jc w:val="center"/>
+              <w:cnfStyle w:val="000000010000" w:firstRow="0" w:lastRow="0" w:firstColumn="0" w:lastColumn="0" w:oddVBand="0" w:evenVBand="0" w:oddHBand="0" w:evenHBand="1" w:firstRowFirstColumn="0" w:firstRowLastColumn="0" w:lastRowFirstColumn="0" w:lastRowLastColumn="0"/>
+              <w:rPr>
+                <w:rFonts w:ascii="Open Sans" w:hAnsi="Open Sans" w:cs="Open Sans"/>
+              </w:rPr>
+            </w:pPr>
+            <w:r>
+              <w:rPr>
+                <w:rFonts w:ascii="Open Sans" w:hAnsi="Open Sans" w:cs="Open Sans"/>
+              </w:rPr>
+              <w:t>number</w:t>
+            </w:r>
+          </w:p>
+        </w:tc>
+        <w:tc>
+          <w:tcPr>
+            <w:tcW w:w="1731" w:type="dxa"/>
+            <w:vAlign w:val="center"/>
+          </w:tcPr>
+          <w:p>
+            <w:pPr>
+              <w:jc w:val="center"/>
+              <w:cnfStyle w:val="000000010000" w:firstRow="0" w:lastRow="0" w:firstColumn="0" w:lastColumn="0" w:oddVBand="0" w:evenVBand="0" w:oddHBand="0" w:evenHBand="1" w:firstRowFirstColumn="0" w:firstRowLastColumn="0" w:lastRowFirstColumn="0" w:lastRowLastColumn="0"/>
+              <w:rPr>
+                <w:rFonts w:ascii="Open Sans" w:hAnsi="Open Sans" w:cs="Open Sans"/>
+              </w:rPr>
+            </w:pPr>
+            <w:r>
+              <w:rPr>
+                <w:rFonts w:ascii="Open Sans" w:hAnsi="Open Sans" w:cs="Open Sans"/>
+              </w:rPr>
+              <w:t>number</w:t>
+            </w:r>
+          </w:p>
+        </w:tc>
+        <w:tc>
+          <w:tcPr>
+            <w:tcW w:w="1731" w:type="dxa"/>
+            <w:vAlign w:val="center"/>
+          </w:tcPr>
+          <w:p>
+            <w:pPr>
+              <w:jc w:val="center"/>
+              <w:cnfStyle w:val="000000010000" w:firstRow="0" w:lastRow="0" w:firstColumn="0" w:lastColumn="0" w:oddVBand="0" w:evenVBand="0" w:oddHBand="0" w:evenHBand="1" w:firstRowFirstColumn="0" w:firstRowLastColumn="0" w:lastRowFirstColumn="0" w:lastRowLastColumn="0"/>
+              <w:rPr>
+                <w:rFonts w:ascii="Open Sans" w:hAnsi="Open Sans" w:cs="Open Sans"/>
+              </w:rPr>
+            </w:pPr>
+            <w:r>
+              <w:rPr>
+                <w:rFonts w:ascii="Open Sans" w:hAnsi="Open Sans" w:cs="Open Sans"/>
+              </w:rPr>
+              <w:t>number</w:t>
+            </w:r>
+          </w:p>
+        </w:tc>
+      </w:tr>
+    </w:tbl>
+    <w:p>
+      <w:pPr>
+        <w:rPr>
+          <w:rFonts w:ascii="Open Sans" w:hAnsi="Open Sans" w:cs="Open Sans"/>
+          <w:lang w:val="en-GB"/>
+        </w:rPr>
+      </w:pPr>
+    </w:p>
+    <w:p>
+      <w:pPr>
+        <w:rPr>
+          <w:rFonts w:ascii="Open Sans" w:hAnsi="Open Sans" w:cs="Open Sans"/>
+          <w:lang w:val="en-GB"/>
+        </w:rPr>
+      </w:pPr>
+    </w:p>
+    <w:p>
+      <w:pPr>
+        <w:rPr>
+          <w:rFonts w:ascii="Open Sans" w:eastAsia="Corbel" w:hAnsi="Open Sans" w:cs="Open Sans"/>
+          <w:color w:val="4F81BD" w:themeColor="accent1"/>
+          <w:szCs w:val="24"/>
+          <w:lang w:val="en-GB" w:eastAsia="en-GB"/>
+        </w:rPr>
+      </w:pPr>
+      <w:r>
+        <w:rPr>
+          <w:rFonts w:ascii="Open Sans" w:hAnsi="Open Sans" w:cs="Open Sans"/>
+          <w:color w:val="4F81BD" w:themeColor="accent1"/>
+          <w:szCs w:val="24"/>
+        </w:rPr>
+        <w:br w:type="page"/>
+      </w:r>
+    </w:p>
+    <w:p>
+      <w:pPr>
+        <w:pStyle w:val="functionnalTab"/>
+        <w:rPr>
+          <w:rFonts w:ascii="Open Sans" w:hAnsi="Open Sans" w:cs="Open Sans"/>
           <w:color w:val="4F81BD" w:themeColor="accent1"/>
           <w:sz w:val="22"/>
           <w:szCs w:val="24"/>
         </w:rPr>
       </w:pPr>
-      <w:r>
+    </w:p>
+    <w:p>
+      <w:pPr>
+        <w:pStyle w:val="functionnalTab"/>
         <w:rPr>
           <w:rFonts w:ascii="Open Sans" w:hAnsi="Open Sans" w:cs="Open Sans"/>
           <w:color w:val="4F81BD" w:themeColor="accent1"/>
           <w:sz w:val="22"/>
           <w:szCs w:val="24"/>
         </w:rPr>
-        <w:t>…</w:t>
-      </w:r>
+      </w:pPr>
       <w:r>
         <w:rPr>
           <w:rFonts w:ascii="Open Sans" w:hAnsi="Open Sans" w:cs="Open Sans"/>
@@ -15726,7 +16301,7 @@
           <w:sz w:val="22"/>
           <w:szCs w:val="24"/>
         </w:rPr>
-        <w:t>It’s up to you to create any</w:t>
+        <w:t>…</w:t>
       </w:r>
       <w:r>
         <w:rPr>
@@ -15735,7 +16310,7 @@
           <w:sz w:val="22"/>
           <w:szCs w:val="24"/>
         </w:rPr>
-        <w:t xml:space="preserve"> table with any</w:t>
+        <w:t>It’s up to you to create any</w:t>
       </w:r>
       <w:r>
         <w:rPr>
@@ -15744,7 +16319,7 @@
           <w:sz w:val="22"/>
           <w:szCs w:val="24"/>
         </w:rPr>
-        <w:t xml:space="preserve"> type of data </w:t>
+        <w:t xml:space="preserve"> table with any</w:t>
       </w:r>
       <w:r>
         <w:rPr>
@@ -15753,7 +16328,7 @@
           <w:sz w:val="22"/>
           <w:szCs w:val="24"/>
         </w:rPr>
-        <w:t xml:space="preserve">and gather it </w:t>
+        <w:t xml:space="preserve"> type of data </w:t>
       </w:r>
       <w:r>
         <w:rPr>
@@ -15762,6 +16337,15 @@
           <w:sz w:val="22"/>
           <w:szCs w:val="24"/>
         </w:rPr>
+        <w:t xml:space="preserve">and gather it </w:t>
+      </w:r>
+      <w:r>
+        <w:rPr>
+          <w:rFonts w:ascii="Open Sans" w:hAnsi="Open Sans" w:cs="Open Sans"/>
+          <w:color w:val="4F81BD" w:themeColor="accent1"/>
+          <w:sz w:val="22"/>
+          <w:szCs w:val="24"/>
+        </w:rPr>
         <w:t>as you wish…</w:t>
       </w:r>
     </w:p>
@@ -15777,6 +16361,14 @@
       <w:pPr>
         <w:rPr>
           <w:rFonts w:ascii="Open Sans" w:hAnsi="Open Sans" w:cs="Open Sans"/>
+          <w:lang w:val="en-GB"/>
+        </w:rPr>
+      </w:pPr>
+    </w:p>
+    <w:p>
+      <w:pPr>
+        <w:rPr>
+          <w:rFonts w:ascii="Open Sans" w:hAnsi="Open Sans" w:cs="Open Sans"/>
           <w:color w:val="4F81BD" w:themeColor="accent1"/>
           <w:lang w:val="en-GB"/>
         </w:rPr>
@@ -15786,14 +16378,6 @@
           <w:rFonts w:ascii="Open Sans" w:hAnsi="Open Sans" w:cs="Open Sans"/>
           <w:lang w:val="en-GB"/>
         </w:rPr>
-        <w:br w:type="page"/>
-      </w:r>
-      <w:r>
-        <w:rPr>
-          <w:rFonts w:ascii="Open Sans" w:hAnsi="Open Sans" w:cs="Open Sans"/>
-          <w:lang w:val="en-GB"/>
-        </w:rPr>
-        <w:lastRenderedPageBreak/>
         <w:t>Notes</w:t>
       </w:r>
     </w:p>
@@ -16817,7 +17401,7 @@
       </w:pPr>
     </w:pPrDefault>
   </w:docDefaults>
-  <w:latentStyles w:defLockedState="0" w:defUIPriority="99" w:defSemiHidden="0" w:defUnhideWhenUsed="0" w:defQFormat="0" w:count="376">
+  <w:latentStyles w:defLockedState="0" w:defUIPriority="99" w:defSemiHidden="0" w:defUnhideWhenUsed="0" w:defQFormat="0" w:count="377">
     <w:lsdException w:name="Normal" w:uiPriority="0" w:qFormat="1"/>
     <w:lsdException w:name="heading 1" w:uiPriority="9" w:qFormat="1"/>
     <w:lsdException w:name="heading 2" w:semiHidden="1" w:uiPriority="9" w:unhideWhenUsed="1" w:qFormat="1"/>
@@ -16923,6 +17507,7 @@
     <w:lsdException w:name="HTML Sample" w:semiHidden="1" w:unhideWhenUsed="1"/>
     <w:lsdException w:name="HTML Typewriter" w:semiHidden="1" w:unhideWhenUsed="1"/>
     <w:lsdException w:name="HTML Variable" w:semiHidden="1" w:unhideWhenUsed="1"/>
+    <w:lsdException w:name="Normal Table" w:semiHidden="1" w:unhideWhenUsed="1"/>
     <w:lsdException w:name="annotation subject" w:semiHidden="1" w:unhideWhenUsed="1"/>
     <w:lsdException w:name="No List" w:semiHidden="1" w:unhideWhenUsed="1"/>
     <w:lsdException w:name="Outline List 1" w:semiHidden="1" w:unhideWhenUsed="1"/>
@@ -16969,8 +17554,10 @@
     <w:lsdException w:name="Table Subtle 2" w:semiHidden="1" w:unhideWhenUsed="1"/>
     <w:lsdException w:name="Table Web 1" w:semiHidden="1" w:unhideWhenUsed="1"/>
     <w:lsdException w:name="Table Web 2" w:semiHidden="1" w:unhideWhenUsed="1"/>
+    <w:lsdException w:name="Table Web 3" w:semiHidden="1" w:unhideWhenUsed="1"/>
     <w:lsdException w:name="Balloon Text" w:semiHidden="1" w:unhideWhenUsed="1"/>
     <w:lsdException w:name="Table Grid" w:uiPriority="59"/>
+    <w:lsdException w:name="Table Theme" w:semiHidden="1" w:unhideWhenUsed="1"/>
     <w:lsdException w:name="Placeholder Text" w:semiHidden="1"/>
     <w:lsdException w:name="No Spacing" w:uiPriority="1" w:qFormat="1"/>
     <w:lsdException w:name="Light Shading" w:uiPriority="60"/>
@@ -17191,6 +17778,7 @@
     <w:lsdException w:name="Hashtag" w:semiHidden="1" w:unhideWhenUsed="1"/>
     <w:lsdException w:name="Unresolved Mention" w:semiHidden="1" w:unhideWhenUsed="1"/>
     <w:lsdException w:name="Smart Link" w:semiHidden="1" w:unhideWhenUsed="1"/>
+    <w:lsdException w:name="Smart Link Error" w:semiHidden="1" w:unhideWhenUsed="1"/>
   </w:latentStyles>
   <w:style w:type="paragraph" w:default="1" w:styleId="Normal">
     <w:name w:val="Normal"/>
@@ -18211,7 +18799,7 @@
 </file>
 
 <file path=customXml/itemProps1.xml><?xml version="1.0" encoding="utf-8"?>
-<ds:datastoreItem xmlns:ds="http://schemas.openxmlformats.org/officeDocument/2006/customXml" ds:itemID="{4D9340E1-1AA2-403F-A41C-B56196F74C18}">
+<ds:datastoreItem xmlns:ds="http://schemas.openxmlformats.org/officeDocument/2006/customXml" ds:itemID="{10E6CE12-B187-46ED-B12A-40063AAFDAEA}">
   <ds:schemaRefs>
     <ds:schemaRef ds:uri="http://schemas.openxmlformats.org/officeDocument/2006/bibliography"/>
   </ds:schemaRefs>

</xml_diff>

<commit_message>
REPORTGEN-348: add explanation in template
</commit_message>
<xml_diff>
--- a/CastReporting.Reporting/TemplatesFiles/Generic Table Definition.docx
+++ b/CastReporting.Reporting/TemplatesFiles/Generic Table Definition.docx
@@ -4103,6 +4103,209 @@
         <w:pStyle w:val="functionnalTab"/>
         <w:rPr>
           <w:rFonts w:ascii="Open Sans" w:hAnsi="Open Sans" w:cs="Open Sans"/>
+          <w:sz w:val="20"/>
+          <w:szCs w:val="24"/>
+        </w:rPr>
+      </w:pPr>
+    </w:p>
+    <w:p>
+      <w:pPr>
+        <w:pStyle w:val="functionnalTab"/>
+        <w:ind w:left="720"/>
+        <w:rPr>
+          <w:rFonts w:ascii="Open Sans" w:hAnsi="Open Sans" w:cs="Open Sans"/>
+          <w:color w:val="00B050"/>
+          <w:szCs w:val="24"/>
+          <w:lang w:val="fr-FR"/>
+        </w:rPr>
+      </w:pPr>
+      <w:r>
+        <w:rPr>
+          <w:rFonts w:ascii="Open Sans" w:hAnsi="Open Sans" w:cs="Open Sans"/>
+          <w:noProof/>
+          <w:color w:val="00B050"/>
+          <w:szCs w:val="24"/>
+          <w:lang w:val="en-US" w:eastAsia="en-US"/>
+        </w:rPr>
+        <mc:AlternateContent>
+          <mc:Choice Requires="wps">
+            <w:drawing>
+              <wp:anchor distT="0" distB="0" distL="114300" distR="114300" simplePos="0" relativeHeight="251713536" behindDoc="0" locked="0" layoutInCell="1" allowOverlap="1" wp14:anchorId="76F9BABC" wp14:editId="20397DBB">
+                <wp:simplePos x="0" y="0"/>
+                <wp:positionH relativeFrom="column">
+                  <wp:posOffset>2200086</wp:posOffset>
+                </wp:positionH>
+                <wp:positionV relativeFrom="paragraph">
+                  <wp:posOffset>28697</wp:posOffset>
+                </wp:positionV>
+                <wp:extent cx="950068" cy="155575"/>
+                <wp:effectExtent l="0" t="0" r="2540" b="0"/>
+                <wp:wrapNone/>
+                <wp:docPr id="31" name="Rectangle: Rounded Corners 31"/>
+                <wp:cNvGraphicFramePr/>
+                <a:graphic xmlns:a="http://schemas.openxmlformats.org/drawingml/2006/main">
+                  <a:graphicData uri="http://schemas.microsoft.com/office/word/2010/wordprocessingShape">
+                    <wps:wsp>
+                      <wps:cNvSpPr/>
+                      <wps:spPr>
+                        <a:xfrm>
+                          <a:off x="0" y="0"/>
+                          <a:ext cx="950068" cy="155575"/>
+                        </a:xfrm>
+                        <a:prstGeom prst="roundRect">
+                          <a:avLst/>
+                        </a:prstGeom>
+                        <a:solidFill>
+                          <a:srgbClr val="00B050"/>
+                        </a:solidFill>
+                        <a:ln>
+                          <a:noFill/>
+                        </a:ln>
+                      </wps:spPr>
+                      <wps:style>
+                        <a:lnRef idx="2">
+                          <a:schemeClr val="accent1">
+                            <a:shade val="50000"/>
+                          </a:schemeClr>
+                        </a:lnRef>
+                        <a:fillRef idx="1">
+                          <a:schemeClr val="accent1"/>
+                        </a:fillRef>
+                        <a:effectRef idx="0">
+                          <a:schemeClr val="accent1"/>
+                        </a:effectRef>
+                        <a:fontRef idx="minor">
+                          <a:schemeClr val="lt1"/>
+                        </a:fontRef>
+                      </wps:style>
+                      <wps:txbx>
+                        <w:txbxContent>
+                          <w:p>
+                            <w:pPr>
+                              <w:jc w:val="center"/>
+                              <w:rPr>
+                                <w:sz w:val="16"/>
+                                <w:lang w:val="fr-FR"/>
+                              </w:rPr>
+                            </w:pPr>
+                            <w:r>
+                              <w:rPr>
+                                <w:sz w:val="16"/>
+                                <w:lang w:val="fr-FR"/>
+                              </w:rPr>
+                              <w:t>&lt;</w:t>
+                            </w:r>
+                            <w:r>
+                              <w:rPr>
+                                <w:sz w:val="16"/>
+                                <w:lang w:val="fr-FR"/>
+                              </w:rPr>
+                              <w:t>EXPRESSIONS</w:t>
+                            </w:r>
+                            <w:r>
+                              <w:rPr>
+                                <w:sz w:val="16"/>
+                                <w:lang w:val="fr-FR"/>
+                              </w:rPr>
+                              <w:t>&gt;</w:t>
+                            </w:r>
+                          </w:p>
+                        </w:txbxContent>
+                      </wps:txbx>
+                      <wps:bodyPr rot="0" spcFirstLastPara="0" vertOverflow="overflow" horzOverflow="overflow" vert="horz" wrap="square" lIns="91440" tIns="0" rIns="91440" bIns="0" numCol="1" spcCol="0" rtlCol="0" fromWordArt="0" anchor="ctr" anchorCtr="0" forceAA="0" compatLnSpc="1">
+                        <a:prstTxWarp prst="textNoShape">
+                          <a:avLst/>
+                        </a:prstTxWarp>
+                        <a:noAutofit/>
+                      </wps:bodyPr>
+                    </wps:wsp>
+                  </a:graphicData>
+                </a:graphic>
+                <wp14:sizeRelH relativeFrom="margin">
+                  <wp14:pctWidth>0</wp14:pctWidth>
+                </wp14:sizeRelH>
+                <wp14:sizeRelV relativeFrom="margin">
+                  <wp14:pctHeight>0</wp14:pctHeight>
+                </wp14:sizeRelV>
+              </wp:anchor>
+            </w:drawing>
+          </mc:Choice>
+          <mc:Fallback>
+            <w:pict>
+              <v:roundrect w14:anchorId="76F9BABC" id="Rectangle: Rounded Corners 31" o:spid="_x0000_s1056" style="position:absolute;left:0;text-align:left;margin-left:173.25pt;margin-top:2.25pt;width:74.8pt;height:12.25pt;z-index:251713536;visibility:visible;mso-wrap-style:square;mso-width-percent:0;mso-height-percent:0;mso-wrap-distance-left:9pt;mso-wrap-distance-top:0;mso-wrap-distance-right:9pt;mso-wrap-distance-bottom:0;mso-position-horizontal:absolute;mso-position-horizontal-relative:text;mso-position-vertical:absolute;mso-position-vertical-relative:text;mso-width-percent:0;mso-height-percent:0;mso-width-relative:margin;mso-height-relative:margin;v-text-anchor:middle" arcsize="10923f" o:gfxdata="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" fillcolor="#00b050" stroked="f" strokeweight="2pt">
+                <v:textbox inset=",0,,0">
+                  <w:txbxContent>
+                    <w:p>
+                      <w:pPr>
+                        <w:jc w:val="center"/>
+                        <w:rPr>
+                          <w:sz w:val="16"/>
+                          <w:lang w:val="fr-FR"/>
+                        </w:rPr>
+                      </w:pPr>
+                      <w:r>
+                        <w:rPr>
+                          <w:sz w:val="16"/>
+                          <w:lang w:val="fr-FR"/>
+                        </w:rPr>
+                        <w:t>&lt;</w:t>
+                      </w:r>
+                      <w:r>
+                        <w:rPr>
+                          <w:sz w:val="16"/>
+                          <w:lang w:val="fr-FR"/>
+                        </w:rPr>
+                        <w:t>EXPRESSIONS</w:t>
+                      </w:r>
+                      <w:r>
+                        <w:rPr>
+                          <w:sz w:val="16"/>
+                          <w:lang w:val="fr-FR"/>
+                        </w:rPr>
+                        <w:t>&gt;</w:t>
+                      </w:r>
+                    </w:p>
+                  </w:txbxContent>
+                </v:textbox>
+              </v:roundrect>
+            </w:pict>
+          </mc:Fallback>
+        </mc:AlternateContent>
+      </w:r>
+      <w:r>
+        <w:rPr>
+          <w:rFonts w:ascii="Open Sans" w:hAnsi="Open Sans" w:cs="Open Sans"/>
+          <w:color w:val="00B050"/>
+          <w:szCs w:val="24"/>
+          <w:lang w:val="fr-FR"/>
+        </w:rPr>
+        <w:t>CUSTOM_EXPRESSIONS</w:t>
+      </w:r>
+      <w:r>
+        <w:rPr>
+          <w:rFonts w:ascii="Open Sans" w:hAnsi="Open Sans" w:cs="Open Sans"/>
+          <w:color w:val="00B050"/>
+          <w:szCs w:val="24"/>
+          <w:lang w:val="fr-FR"/>
+        </w:rPr>
+        <w:br/>
+      </w:r>
+    </w:p>
+    <w:p>
+      <w:pPr>
+        <w:pStyle w:val="functionnalTab"/>
+        <w:rPr>
+          <w:rFonts w:ascii="Open Sans" w:hAnsi="Open Sans" w:cs="Open Sans"/>
+          <w:sz w:val="20"/>
+          <w:szCs w:val="24"/>
+        </w:rPr>
+      </w:pPr>
+    </w:p>
+    <w:p>
+      <w:pPr>
+        <w:pStyle w:val="functionnalTab"/>
+        <w:rPr>
+          <w:rFonts w:ascii="Open Sans" w:hAnsi="Open Sans" w:cs="Open Sans"/>
           <w:b/>
           <w:color w:val="4F81BD" w:themeColor="accent1"/>
           <w:szCs w:val="24"/>
@@ -5605,6 +5808,7 @@
           <w:sz w:val="22"/>
           <w:szCs w:val="24"/>
         </w:rPr>
+        <w:lastRenderedPageBreak/>
         <w:t>a</w:t>
       </w:r>
       <w:r>
@@ -5631,6 +5835,24 @@
           <w:szCs w:val="24"/>
         </w:rPr>
         <w:t>is one or multiple tags of the axis</w:t>
+      </w:r>
+    </w:p>
+    <w:p>
+      <w:pPr>
+        <w:pStyle w:val="functionnalTab"/>
+        <w:rPr>
+          <w:rFonts w:ascii="Open Sans" w:hAnsi="Open Sans" w:cs="Open Sans"/>
+          <w:sz w:val="22"/>
+          <w:szCs w:val="24"/>
+        </w:rPr>
+      </w:pPr>
+      <w:r>
+        <w:rPr>
+          <w:rFonts w:ascii="Open Sans" w:hAnsi="Open Sans" w:cs="Open Sans"/>
+          <w:sz w:val="22"/>
+          <w:szCs w:val="24"/>
+        </w:rPr>
+        <w:t>For Custom expressions axis, the CUSTOM_EXPRESSIONS parameter can contains a list of custom expressions separated by ‘|’, and supplementary options are needed : PARAMS (mandatory) contains the list of parameters of the custom expression, FORMAT (optional) contains the format of the result, and of course, the parameters definition (see sample 12).</w:t>
       </w:r>
     </w:p>
     <w:p>
@@ -15809,6 +16031,8 @@
         </w:rPr>
         <w:t>=60013,b=60014,c=67211,d=10151</w:t>
       </w:r>
+      <w:bookmarkStart w:id="0" w:name="_GoBack"/>
+      <w:bookmarkEnd w:id="0"/>
     </w:p>
     <w:p>
       <w:pPr>
@@ -15918,16 +16142,7 @@
                 <w:rFonts w:ascii="Open Sans" w:hAnsi="Open Sans" w:cs="Open Sans"/>
                 <w:b w:val="0"/>
               </w:rPr>
-              <w:t>Pr</w:t>
-            </w:r>
-            <w:bookmarkStart w:id="0" w:name="_GoBack"/>
-            <w:bookmarkEnd w:id="0"/>
-            <w:r>
-              <w:rPr>
-                <w:rFonts w:ascii="Open Sans" w:hAnsi="Open Sans" w:cs="Open Sans"/>
-                <w:b w:val="0"/>
-              </w:rPr>
-              <w:t>evious Snapshot</w:t>
+              <w:t>Previous Snapshot</w:t>
             </w:r>
           </w:p>
         </w:tc>
@@ -18799,7 +19014,7 @@
 </file>
 
 <file path=customXml/itemProps1.xml><?xml version="1.0" encoding="utf-8"?>
-<ds:datastoreItem xmlns:ds="http://schemas.openxmlformats.org/officeDocument/2006/customXml" ds:itemID="{10E6CE12-B187-46ED-B12A-40063AAFDAEA}">
+<ds:datastoreItem xmlns:ds="http://schemas.openxmlformats.org/officeDocument/2006/customXml" ds:itemID="{6438FC37-AF26-47F7-8E27-7DF13A255DF4}">
   <ds:schemaRefs>
     <ds:schemaRef ds:uri="http://schemas.openxmlformats.org/officeDocument/2006/bibliography"/>
   </ds:schemaRefs>

</xml_diff>